<commit_message>
Testni commit, dodano par komentara i pocetak dokumentacije
</commit_message>
<xml_diff>
--- a/Dokumentacija/Super_Kirlia_dorada.docx
+++ b/Dokumentacija/Super_Kirlia_dorada.docx
@@ -1,6 +1,6 @@
 
 <file path=word/document.xml><?xml version="1.0" encoding="utf-8"?>
-<w:document xmlns:wpc="http://schemas.microsoft.com/office/word/2010/wordprocessingCanvas" xmlns:cx="http://schemas.microsoft.com/office/drawing/2014/chartex" xmlns:cx1="http://schemas.microsoft.com/office/drawing/2015/9/8/chartex" xmlns:cx2="http://schemas.microsoft.com/office/drawing/2015/10/21/chartex" xmlns:cx3="http://schemas.microsoft.com/office/drawing/2016/5/9/chartex" xmlns:cx4="http://schemas.microsoft.com/office/drawing/2016/5/10/chartex" xmlns:cx5="http://schemas.microsoft.com/office/drawing/2016/5/11/chartex" xmlns:cx6="http://schemas.microsoft.com/office/drawing/2016/5/12/chartex" xmlns:cx7="http://schemas.microsoft.com/office/drawing/2016/5/13/chartex" xmlns:cx8="http://schemas.microsoft.com/office/drawing/2016/5/14/chartex" xmlns:mc="http://schemas.openxmlformats.org/markup-compatibility/2006" xmlns:aink="http://schemas.microsoft.com/office/drawing/2016/ink" xmlns:am3d="http://schemas.microsoft.com/office/drawing/2017/model3d" xmlns:o="urn:schemas-microsoft-com:office:office" xmlns:oel="http://schemas.microsoft.com/office/2019/extlst" xmlns:r="http://schemas.openxmlformats.org/officeDocument/2006/relationships" xmlns:m="http://schemas.openxmlformats.org/officeDocument/2006/math" xmlns:v="urn:schemas-microsoft-com:vml" xmlns:wp14="http://schemas.microsoft.com/office/word/2010/wordprocessingDrawing" xmlns:wp="http://schemas.openxmlformats.org/drawingml/2006/wordprocessingDrawing" xmlns:w10="urn:schemas-microsoft-com:office:word" xmlns:w="http://schemas.openxmlformats.org/wordprocessingml/2006/main" xmlns:w14="http://schemas.microsoft.com/office/word/2010/wordml" xmlns:w15="http://schemas.microsoft.com/office/word/2012/wordml" xmlns:w16cex="http://schemas.microsoft.com/office/word/2018/wordml/cex" xmlns:w16cid="http://schemas.microsoft.com/office/word/2016/wordml/cid" xmlns:w16="http://schemas.microsoft.com/office/word/2018/wordml" xmlns:w16sdtdh="http://schemas.microsoft.com/office/word/2020/wordml/sdtdatahash" xmlns:w16se="http://schemas.microsoft.com/office/word/2015/wordml/symex" xmlns:wpg="http://schemas.microsoft.com/office/word/2010/wordprocessingGroup" xmlns:wpi="http://schemas.microsoft.com/office/word/2010/wordprocessingInk" xmlns:wne="http://schemas.microsoft.com/office/word/2006/wordml" xmlns:wps="http://schemas.microsoft.com/office/word/2010/wordprocessingShape" mc:Ignorable="w14 w15 w16se w16cid w16 w16cex w16sdtdh wp14">
+<w:document xmlns:wpc="http://schemas.microsoft.com/office/word/2010/wordprocessingCanvas" xmlns:cx="http://schemas.microsoft.com/office/drawing/2014/chartex" xmlns:cx1="http://schemas.microsoft.com/office/drawing/2015/9/8/chartex" xmlns:cx2="http://schemas.microsoft.com/office/drawing/2015/10/21/chartex" xmlns:cx3="http://schemas.microsoft.com/office/drawing/2016/5/9/chartex" xmlns:cx4="http://schemas.microsoft.com/office/drawing/2016/5/10/chartex" xmlns:cx5="http://schemas.microsoft.com/office/drawing/2016/5/11/chartex" xmlns:cx6="http://schemas.microsoft.com/office/drawing/2016/5/12/chartex" xmlns:cx7="http://schemas.microsoft.com/office/drawing/2016/5/13/chartex" xmlns:cx8="http://schemas.microsoft.com/office/drawing/2016/5/14/chartex" xmlns:mc="http://schemas.openxmlformats.org/markup-compatibility/2006" xmlns:aink="http://schemas.microsoft.com/office/drawing/2016/ink" xmlns:am3d="http://schemas.microsoft.com/office/drawing/2017/model3d" xmlns:o="urn:schemas-microsoft-com:office:office" xmlns:oel="http://schemas.microsoft.com/office/2019/extlst" xmlns:r="http://schemas.openxmlformats.org/officeDocument/2006/relationships" xmlns:m="http://schemas.openxmlformats.org/officeDocument/2006/math" xmlns:v="urn:schemas-microsoft-com:vml" xmlns:wp14="http://schemas.microsoft.com/office/word/2010/wordprocessingDrawing" xmlns:wp="http://schemas.openxmlformats.org/drawingml/2006/wordprocessingDrawing" xmlns:w10="urn:schemas-microsoft-com:office:word" xmlns:w="http://schemas.openxmlformats.org/wordprocessingml/2006/main" xmlns:w14="http://schemas.microsoft.com/office/word/2010/wordml" xmlns:w15="http://schemas.microsoft.com/office/word/2012/wordml" xmlns:w16cex="http://schemas.microsoft.com/office/word/2018/wordml/cex" xmlns:w16cid="http://schemas.microsoft.com/office/word/2016/wordml/cid" xmlns:w16="http://schemas.microsoft.com/office/word/2018/wordml" xmlns:w16du="http://schemas.microsoft.com/office/word/2023/wordml/word16du" xmlns:w16sdtdh="http://schemas.microsoft.com/office/word/2020/wordml/sdtdatahash" xmlns:w16se="http://schemas.microsoft.com/office/word/2015/wordml/symex" xmlns:wpg="http://schemas.microsoft.com/office/word/2010/wordprocessingGroup" xmlns:wpi="http://schemas.microsoft.com/office/word/2010/wordprocessingInk" xmlns:wne="http://schemas.microsoft.com/office/word/2006/wordml" xmlns:wps="http://schemas.microsoft.com/office/word/2010/wordprocessingShape" mc:Ignorable="w14 w15 w16se w16cid w16 w16cex w16sdtdh w16du wp14">
   <w:body>
     <w:p>
       <w:pPr>
@@ -2048,25 +2048,7 @@
         <w:rPr>
           <w:rFonts w:ascii="Arial" w:hAnsi="Arial" w:cs="Arial"/>
         </w:rPr>
-        <w:t>: dodavanje platformi i novog „moćnijeg“</w:t>
-      </w:r>
-      <w:r>
-        <w:rPr>
-          <w:rFonts w:ascii="Arial" w:hAnsi="Arial" w:cs="Arial"/>
-        </w:rPr>
-        <w:t>/većeg</w:t>
-      </w:r>
-      <w:r>
-        <w:rPr>
-          <w:rFonts w:ascii="Arial" w:hAnsi="Arial" w:cs="Arial"/>
-        </w:rPr>
-        <w:t xml:space="preserve"> neprijatelja</w:t>
-      </w:r>
-      <w:r>
-        <w:rPr>
-          <w:rFonts w:ascii="Arial" w:hAnsi="Arial" w:cs="Arial"/>
-        </w:rPr>
-        <w:t>, uz prilagodbu klase Enemy</w:t>
+        <w:t>: dodavanje platformi i novog „moćnijeg“/većeg neprijatelja, uz prilagodbu klase Enemy</w:t>
       </w:r>
     </w:p>
     <w:p>
@@ -2141,6 +2123,814 @@
         <w:t xml:space="preserve"> </w:t>
       </w:r>
     </w:p>
+    <w:p/>
+    <w:p>
+      <w:pPr>
+        <w:spacing w:after="0" w:line="240" w:lineRule="auto"/>
+        <w:rPr>
+          <w:rFonts w:ascii="Arial" w:eastAsia="Times New Roman" w:hAnsi="Arial" w:cs="Arial"/>
+          <w:noProof w:val="0"/>
+          <w:sz w:val="32"/>
+          <w:szCs w:val="32"/>
+          <w:lang w:eastAsia="hr-HR"/>
+        </w:rPr>
+      </w:pPr>
+      <w:r>
+        <w:rPr>
+          <w:rFonts w:ascii="Arial" w:eastAsia="Times New Roman" w:hAnsi="Arial" w:cs="Arial"/>
+          <w:noProof w:val="0"/>
+          <w:sz w:val="32"/>
+          <w:szCs w:val="32"/>
+          <w:lang w:eastAsia="hr-HR"/>
+        </w:rPr>
+        <w:t>202</w:t>
+      </w:r>
+      <w:r>
+        <w:rPr>
+          <w:rFonts w:ascii="Arial" w:eastAsia="Times New Roman" w:hAnsi="Arial" w:cs="Arial"/>
+          <w:noProof w:val="0"/>
+          <w:sz w:val="32"/>
+          <w:szCs w:val="32"/>
+          <w:lang w:eastAsia="hr-HR"/>
+        </w:rPr>
+        <w:t>4.</w:t>
+      </w:r>
+      <w:r>
+        <w:rPr>
+          <w:rFonts w:ascii="Arial" w:eastAsia="Times New Roman" w:hAnsi="Arial" w:cs="Arial"/>
+          <w:noProof w:val="0"/>
+          <w:sz w:val="32"/>
+          <w:szCs w:val="32"/>
+          <w:lang w:eastAsia="hr-HR"/>
+        </w:rPr>
+        <w:t>/202</w:t>
+      </w:r>
+      <w:r>
+        <w:rPr>
+          <w:rFonts w:ascii="Arial" w:eastAsia="Times New Roman" w:hAnsi="Arial" w:cs="Arial"/>
+          <w:noProof w:val="0"/>
+          <w:sz w:val="32"/>
+          <w:szCs w:val="32"/>
+          <w:lang w:eastAsia="hr-HR"/>
+        </w:rPr>
+        <w:t>5</w:t>
+      </w:r>
+      <w:r>
+        <w:rPr>
+          <w:rFonts w:ascii="Arial" w:eastAsia="Times New Roman" w:hAnsi="Arial" w:cs="Arial"/>
+          <w:noProof w:val="0"/>
+          <w:sz w:val="32"/>
+          <w:szCs w:val="32"/>
+          <w:lang w:eastAsia="hr-HR"/>
+        </w:rPr>
+        <w:t>. N</w:t>
+      </w:r>
+      <w:r>
+        <w:rPr>
+          <w:rFonts w:ascii="Arial" w:eastAsia="Times New Roman" w:hAnsi="Arial" w:cs="Arial"/>
+          <w:noProof w:val="0"/>
+          <w:sz w:val="32"/>
+          <w:szCs w:val="32"/>
+          <w:lang w:eastAsia="hr-HR"/>
+        </w:rPr>
+        <w:t>ikola Kašnar</w:t>
+      </w:r>
+    </w:p>
+    <w:p>
+      <w:pPr>
+        <w:spacing w:after="0" w:line="240" w:lineRule="auto"/>
+        <w:rPr>
+          <w:rFonts w:ascii="Arial" w:eastAsia="Times New Roman" w:hAnsi="Arial" w:cs="Arial"/>
+          <w:noProof w:val="0"/>
+          <w:sz w:val="32"/>
+          <w:szCs w:val="32"/>
+          <w:lang w:eastAsia="hr-HR"/>
+        </w:rPr>
+      </w:pPr>
+    </w:p>
+    <w:p>
+      <w:pPr>
+        <w:spacing w:after="0" w:line="240" w:lineRule="auto"/>
+        <w:rPr>
+          <w:rFonts w:ascii="Arial" w:eastAsia="Times New Roman" w:hAnsi="Arial" w:cs="Arial"/>
+          <w:noProof w:val="0"/>
+          <w:color w:val="000000"/>
+          <w:lang w:eastAsia="hr-HR"/>
+        </w:rPr>
+      </w:pPr>
+      <w:r>
+        <w:rPr>
+          <w:rFonts w:ascii="Arial" w:eastAsia="Times New Roman" w:hAnsi="Arial" w:cs="Arial"/>
+          <w:noProof w:val="0"/>
+          <w:color w:val="000000"/>
+          <w:lang w:eastAsia="hr-HR"/>
+        </w:rPr>
+        <w:t>Poveznica na github:</w:t>
+      </w:r>
+      <w:r>
+        <w:t xml:space="preserve"> </w:t>
+      </w:r>
+      <w:hyperlink r:id="rId8" w:history="1">
+        <w:r>
+          <w:rPr>
+            <w:rStyle w:val="Hyperlink"/>
+            <w:rFonts w:ascii="Arial" w:eastAsia="Times New Roman" w:hAnsi="Arial" w:cs="Arial"/>
+            <w:noProof w:val="0"/>
+            <w:lang w:eastAsia="hr-HR"/>
+          </w:rPr>
+          <w:t>https://github.com/ring-bearer/superkirlia</w:t>
+        </w:r>
+      </w:hyperlink>
+    </w:p>
+    <w:p>
+      <w:pPr>
+        <w:spacing w:after="0" w:line="240" w:lineRule="auto"/>
+        <w:rPr>
+          <w:rFonts w:ascii="Arial" w:eastAsia="Times New Roman" w:hAnsi="Arial" w:cs="Arial"/>
+          <w:noProof w:val="0"/>
+          <w:color w:val="000000"/>
+          <w:lang w:eastAsia="hr-HR"/>
+        </w:rPr>
+      </w:pPr>
+    </w:p>
+    <w:p>
+      <w:pPr>
+        <w:spacing w:after="0" w:line="240" w:lineRule="auto"/>
+        <w:rPr>
+          <w:rFonts w:ascii="Arial" w:eastAsia="Times New Roman" w:hAnsi="Arial" w:cs="Arial"/>
+          <w:noProof w:val="0"/>
+          <w:color w:val="000000"/>
+          <w:lang w:eastAsia="hr-HR"/>
+        </w:rPr>
+      </w:pPr>
+      <w:r>
+        <w:rPr>
+          <w:rFonts w:ascii="Arial" w:eastAsia="Times New Roman" w:hAnsi="Arial" w:cs="Arial"/>
+          <w:noProof w:val="0"/>
+          <w:color w:val="000000"/>
+          <w:lang w:eastAsia="hr-HR"/>
+        </w:rPr>
+        <w:t>Dorade:</w:t>
+      </w:r>
+    </w:p>
+    <w:p>
+      <w:pPr>
+        <w:pStyle w:val="ListParagraph"/>
+        <w:numPr>
+          <w:ilvl w:val="0"/>
+          <w:numId w:val="5"/>
+        </w:numPr>
+        <w:spacing w:after="0" w:line="240" w:lineRule="auto"/>
+        <w:rPr>
+          <w:rFonts w:ascii="Arial" w:eastAsia="Times New Roman" w:hAnsi="Arial" w:cs="Arial"/>
+          <w:noProof w:val="0"/>
+          <w:color w:val="000000"/>
+          <w:lang w:eastAsia="hr-HR"/>
+        </w:rPr>
+      </w:pPr>
+      <w:r>
+        <w:rPr>
+          <w:rFonts w:ascii="Arial" w:eastAsia="Times New Roman" w:hAnsi="Arial" w:cs="Arial"/>
+          <w:noProof w:val="0"/>
+          <w:color w:val="000000"/>
+          <w:lang w:eastAsia="hr-HR"/>
+        </w:rPr>
+        <w:t>dodavanje trećeg i četvrtog levela sa novom pozadinom</w:t>
+      </w:r>
+    </w:p>
+    <w:p>
+      <w:pPr>
+        <w:pStyle w:val="ListParagraph"/>
+        <w:numPr>
+          <w:ilvl w:val="0"/>
+          <w:numId w:val="5"/>
+        </w:numPr>
+        <w:spacing w:after="0" w:line="240" w:lineRule="auto"/>
+        <w:rPr>
+          <w:rFonts w:ascii="Arial" w:eastAsia="Times New Roman" w:hAnsi="Arial" w:cs="Arial"/>
+          <w:noProof w:val="0"/>
+          <w:color w:val="000000"/>
+          <w:lang w:eastAsia="hr-HR"/>
+        </w:rPr>
+      </w:pPr>
+      <w:r>
+        <w:rPr>
+          <w:rFonts w:ascii="Arial" w:eastAsia="Times New Roman" w:hAnsi="Arial" w:cs="Arial"/>
+          <w:noProof w:val="0"/>
+          <w:color w:val="000000"/>
+          <w:lang w:eastAsia="hr-HR"/>
+        </w:rPr>
+        <w:t>dodavanje mogućnosti pucanja Kirliji, čime može ubiti neprijatelja</w:t>
+      </w:r>
+    </w:p>
+    <w:p>
+      <w:pPr>
+        <w:pStyle w:val="ListParagraph"/>
+        <w:numPr>
+          <w:ilvl w:val="0"/>
+          <w:numId w:val="5"/>
+        </w:numPr>
+        <w:spacing w:after="0" w:line="240" w:lineRule="auto"/>
+        <w:rPr>
+          <w:rFonts w:ascii="Arial" w:eastAsia="Times New Roman" w:hAnsi="Arial" w:cs="Arial"/>
+          <w:noProof w:val="0"/>
+          <w:color w:val="000000"/>
+          <w:lang w:eastAsia="hr-HR"/>
+        </w:rPr>
+      </w:pPr>
+      <w:r>
+        <w:rPr>
+          <w:rFonts w:ascii="Arial" w:eastAsia="Times New Roman" w:hAnsi="Arial" w:cs="Arial"/>
+          <w:noProof w:val="0"/>
+          <w:color w:val="000000"/>
+          <w:lang w:eastAsia="hr-HR"/>
+        </w:rPr>
+        <w:t>dodavanje jačeg neprijatelja (treba više pucnjeva da ga se ubije)</w:t>
+      </w:r>
+    </w:p>
+    <w:p>
+      <w:pPr>
+        <w:pStyle w:val="ListParagraph"/>
+        <w:numPr>
+          <w:ilvl w:val="0"/>
+          <w:numId w:val="5"/>
+        </w:numPr>
+        <w:spacing w:after="0" w:line="240" w:lineRule="auto"/>
+        <w:rPr>
+          <w:rFonts w:ascii="Arial" w:eastAsia="Times New Roman" w:hAnsi="Arial" w:cs="Arial"/>
+          <w:noProof w:val="0"/>
+          <w:color w:val="000000"/>
+          <w:lang w:eastAsia="hr-HR"/>
+        </w:rPr>
+      </w:pPr>
+      <w:r>
+        <w:rPr>
+          <w:rFonts w:ascii="Arial" w:eastAsia="Times New Roman" w:hAnsi="Arial" w:cs="Arial"/>
+          <w:noProof w:val="0"/>
+          <w:color w:val="000000"/>
+          <w:lang w:eastAsia="hr-HR"/>
+        </w:rPr>
+        <w:t>dodavanje crvene „boli“ oko Kirlije i neprijatelja kad su ozlijeđeni, te eksplozije kad neprijatelj umre</w:t>
+      </w:r>
+    </w:p>
+    <w:p>
+      <w:pPr>
+        <w:pStyle w:val="ListParagraph"/>
+        <w:numPr>
+          <w:ilvl w:val="0"/>
+          <w:numId w:val="5"/>
+        </w:numPr>
+        <w:spacing w:after="0" w:line="240" w:lineRule="auto"/>
+        <w:rPr>
+          <w:rFonts w:ascii="Arial" w:eastAsia="Times New Roman" w:hAnsi="Arial" w:cs="Arial"/>
+          <w:noProof w:val="0"/>
+          <w:color w:val="000000"/>
+          <w:lang w:eastAsia="hr-HR"/>
+        </w:rPr>
+      </w:pPr>
+      <w:r>
+        <w:rPr>
+          <w:rFonts w:ascii="Arial" w:eastAsia="Times New Roman" w:hAnsi="Arial" w:cs="Arial"/>
+          <w:noProof w:val="0"/>
+          <w:color w:val="000000"/>
+          <w:lang w:eastAsia="hr-HR"/>
+        </w:rPr>
+        <w:t>prebacivanje platformi po kojima se Kirlija kreće na razinu koda (brisanje sa postojeće pozadine)</w:t>
+      </w:r>
+    </w:p>
+    <w:p>
+      <w:pPr>
+        <w:pStyle w:val="ListParagraph"/>
+        <w:numPr>
+          <w:ilvl w:val="0"/>
+          <w:numId w:val="5"/>
+        </w:numPr>
+        <w:spacing w:after="0" w:line="240" w:lineRule="auto"/>
+        <w:rPr>
+          <w:rFonts w:ascii="Arial" w:eastAsia="Times New Roman" w:hAnsi="Arial" w:cs="Arial"/>
+          <w:noProof w:val="0"/>
+          <w:color w:val="000000"/>
+          <w:lang w:eastAsia="hr-HR"/>
+        </w:rPr>
+      </w:pPr>
+      <w:r>
+        <w:rPr>
+          <w:rFonts w:ascii="Arial" w:eastAsia="Times New Roman" w:hAnsi="Arial" w:cs="Arial"/>
+          <w:noProof w:val="0"/>
+          <w:color w:val="000000"/>
+          <w:lang w:eastAsia="hr-HR"/>
+        </w:rPr>
+        <w:t>dodavanje zvuka pri pobjedi/gubitku, pucanju, eksploziji</w:t>
+      </w:r>
+    </w:p>
+    <w:p>
+      <w:pPr>
+        <w:pStyle w:val="ListParagraph"/>
+        <w:numPr>
+          <w:ilvl w:val="0"/>
+          <w:numId w:val="5"/>
+        </w:numPr>
+        <w:spacing w:after="0" w:line="240" w:lineRule="auto"/>
+        <w:rPr>
+          <w:rFonts w:ascii="Arial" w:eastAsia="Times New Roman" w:hAnsi="Arial" w:cs="Arial"/>
+          <w:noProof w:val="0"/>
+          <w:color w:val="000000"/>
+          <w:lang w:eastAsia="hr-HR"/>
+        </w:rPr>
+      </w:pPr>
+      <w:r>
+        <w:rPr>
+          <w:rFonts w:ascii="Arial" w:eastAsia="Times New Roman" w:hAnsi="Arial" w:cs="Arial"/>
+          <w:noProof w:val="0"/>
+          <w:color w:val="000000"/>
+          <w:lang w:eastAsia="hr-HR"/>
+        </w:rPr>
+        <w:t>dodavanje gumba za stišavanje zvuka</w:t>
+      </w:r>
+    </w:p>
+    <w:p>
+      <w:pPr>
+        <w:spacing w:after="0" w:line="240" w:lineRule="auto"/>
+        <w:rPr>
+          <w:rFonts w:ascii="Arial" w:eastAsia="Times New Roman" w:hAnsi="Arial" w:cs="Arial"/>
+          <w:noProof w:val="0"/>
+          <w:color w:val="000000"/>
+          <w:lang w:eastAsia="hr-HR"/>
+        </w:rPr>
+      </w:pPr>
+    </w:p>
+    <w:p>
+      <w:pPr>
+        <w:spacing w:after="0" w:line="240" w:lineRule="auto"/>
+        <w:rPr>
+          <w:rFonts w:ascii="Arial" w:eastAsia="Times New Roman" w:hAnsi="Arial" w:cs="Arial"/>
+          <w:noProof w:val="0"/>
+          <w:color w:val="000000"/>
+          <w:lang w:eastAsia="hr-HR"/>
+        </w:rPr>
+      </w:pPr>
+      <w:r>
+        <w:rPr>
+          <w:rFonts w:ascii="Arial" w:eastAsia="Times New Roman" w:hAnsi="Arial" w:cs="Arial"/>
+          <w:noProof w:val="0"/>
+          <w:color w:val="000000"/>
+          <w:lang w:eastAsia="hr-HR"/>
+        </w:rPr>
+        <w:t>Daljnja poboljšanja:</w:t>
+      </w:r>
+    </w:p>
+    <w:p>
+      <w:pPr>
+        <w:pStyle w:val="ListParagraph"/>
+        <w:numPr>
+          <w:ilvl w:val="0"/>
+          <w:numId w:val="6"/>
+        </w:numPr>
+        <w:spacing w:after="0" w:line="240" w:lineRule="auto"/>
+        <w:rPr>
+          <w:rFonts w:ascii="Arial" w:eastAsia="Times New Roman" w:hAnsi="Arial" w:cs="Arial"/>
+          <w:noProof w:val="0"/>
+          <w:color w:val="000000"/>
+          <w:lang w:eastAsia="hr-HR"/>
+        </w:rPr>
+      </w:pPr>
+      <w:r>
+        <w:rPr>
+          <w:rFonts w:ascii="Arial" w:eastAsia="Times New Roman" w:hAnsi="Arial" w:cs="Arial"/>
+          <w:noProof w:val="0"/>
+          <w:color w:val="000000"/>
+          <w:lang w:eastAsia="hr-HR"/>
+        </w:rPr>
+        <w:t>moguće dodavanje novih levela, s novim pozadinama</w:t>
+      </w:r>
+    </w:p>
+    <w:p>
+      <w:pPr>
+        <w:pStyle w:val="ListParagraph"/>
+        <w:numPr>
+          <w:ilvl w:val="0"/>
+          <w:numId w:val="6"/>
+        </w:numPr>
+        <w:spacing w:after="0" w:line="240" w:lineRule="auto"/>
+        <w:rPr>
+          <w:rFonts w:ascii="Arial" w:eastAsia="Times New Roman" w:hAnsi="Arial" w:cs="Arial"/>
+          <w:noProof w:val="0"/>
+          <w:color w:val="000000"/>
+          <w:lang w:eastAsia="hr-HR"/>
+        </w:rPr>
+      </w:pPr>
+      <w:r>
+        <w:rPr>
+          <w:rFonts w:ascii="Arial" w:eastAsia="Times New Roman" w:hAnsi="Arial" w:cs="Arial"/>
+          <w:noProof w:val="0"/>
+          <w:color w:val="000000"/>
+          <w:lang w:eastAsia="hr-HR"/>
+        </w:rPr>
+        <w:t>dodavanje opcije za pauziranje igre</w:t>
+      </w:r>
+    </w:p>
+    <w:p>
+      <w:pPr>
+        <w:pStyle w:val="ListParagraph"/>
+        <w:numPr>
+          <w:ilvl w:val="0"/>
+          <w:numId w:val="6"/>
+        </w:numPr>
+        <w:spacing w:after="0" w:line="240" w:lineRule="auto"/>
+        <w:rPr>
+          <w:rFonts w:ascii="Arial" w:eastAsia="Times New Roman" w:hAnsi="Arial" w:cs="Arial"/>
+          <w:noProof w:val="0"/>
+          <w:color w:val="000000"/>
+          <w:lang w:eastAsia="hr-HR"/>
+        </w:rPr>
+      </w:pPr>
+      <w:r>
+        <w:rPr>
+          <w:rFonts w:ascii="Arial" w:eastAsia="Times New Roman" w:hAnsi="Arial" w:cs="Arial"/>
+          <w:noProof w:val="0"/>
+          <w:color w:val="000000"/>
+          <w:lang w:eastAsia="hr-HR"/>
+        </w:rPr>
+        <w:t>dodavanje različitih vrsta novčića ili neprijatelja</w:t>
+      </w:r>
+    </w:p>
+    <w:p>
+      <w:pPr>
+        <w:pStyle w:val="ListParagraph"/>
+        <w:numPr>
+          <w:ilvl w:val="0"/>
+          <w:numId w:val="6"/>
+        </w:numPr>
+        <w:spacing w:after="0" w:line="240" w:lineRule="auto"/>
+        <w:rPr>
+          <w:rFonts w:ascii="Arial" w:eastAsia="Times New Roman" w:hAnsi="Arial" w:cs="Arial"/>
+          <w:noProof w:val="0"/>
+          <w:color w:val="000000"/>
+          <w:lang w:eastAsia="hr-HR"/>
+        </w:rPr>
+      </w:pPr>
+      <w:r>
+        <w:rPr>
+          <w:rFonts w:ascii="Arial" w:eastAsia="Times New Roman" w:hAnsi="Arial" w:cs="Arial"/>
+          <w:noProof w:val="0"/>
+          <w:color w:val="000000"/>
+          <w:lang w:eastAsia="hr-HR"/>
+        </w:rPr>
+        <w:t>biranje težine igre na početku (npr. smanjen health za Kirliju pri „hard mode“ i sl.)</w:t>
+      </w:r>
+    </w:p>
+    <w:p>
+      <w:pPr>
+        <w:pStyle w:val="ListParagraph"/>
+        <w:numPr>
+          <w:ilvl w:val="0"/>
+          <w:numId w:val="6"/>
+        </w:numPr>
+        <w:spacing w:after="0" w:line="240" w:lineRule="auto"/>
+        <w:rPr>
+          <w:rFonts w:ascii="Arial" w:eastAsia="Times New Roman" w:hAnsi="Arial" w:cs="Arial"/>
+          <w:noProof w:val="0"/>
+          <w:color w:val="000000"/>
+          <w:lang w:eastAsia="hr-HR"/>
+        </w:rPr>
+      </w:pPr>
+      <w:r>
+        <w:rPr>
+          <w:rFonts w:ascii="Arial" w:eastAsia="Times New Roman" w:hAnsi="Arial" w:cs="Arial"/>
+          <w:noProof w:val="0"/>
+          <w:color w:val="000000"/>
+          <w:lang w:eastAsia="hr-HR"/>
+        </w:rPr>
+        <w:t>mogućnost biranja drukčijeg glavnog lika</w:t>
+      </w:r>
+    </w:p>
+    <w:p>
+      <w:pPr>
+        <w:pStyle w:val="ListParagraph"/>
+        <w:numPr>
+          <w:ilvl w:val="0"/>
+          <w:numId w:val="6"/>
+        </w:numPr>
+        <w:spacing w:after="0" w:line="240" w:lineRule="auto"/>
+        <w:rPr>
+          <w:rFonts w:ascii="Arial" w:eastAsia="Times New Roman" w:hAnsi="Arial" w:cs="Arial"/>
+          <w:noProof w:val="0"/>
+          <w:color w:val="000000"/>
+          <w:lang w:eastAsia="hr-HR"/>
+        </w:rPr>
+      </w:pPr>
+      <w:r>
+        <w:rPr>
+          <w:rFonts w:ascii="Arial" w:eastAsia="Times New Roman" w:hAnsi="Arial" w:cs="Arial"/>
+          <w:noProof w:val="0"/>
+          <w:color w:val="000000"/>
+          <w:lang w:eastAsia="hr-HR"/>
+        </w:rPr>
+        <w:t>dodavanje multiplayer opcije</w:t>
+      </w:r>
+    </w:p>
+    <w:p>
+      <w:pPr>
+        <w:pStyle w:val="ListParagraph"/>
+        <w:spacing w:after="0" w:line="240" w:lineRule="auto"/>
+        <w:rPr>
+          <w:rFonts w:ascii="Arial" w:eastAsia="Times New Roman" w:hAnsi="Arial" w:cs="Arial"/>
+          <w:noProof w:val="0"/>
+          <w:color w:val="000000"/>
+          <w:lang w:eastAsia="hr-HR"/>
+        </w:rPr>
+      </w:pPr>
+    </w:p>
+    <w:p>
+      <w:pPr>
+        <w:spacing w:after="0" w:line="240" w:lineRule="auto"/>
+        <w:rPr>
+          <w:rFonts w:ascii="Arial" w:eastAsia="Times New Roman" w:hAnsi="Arial" w:cs="Arial"/>
+          <w:noProof w:val="0"/>
+          <w:color w:val="000000"/>
+          <w:lang w:eastAsia="hr-HR"/>
+        </w:rPr>
+      </w:pPr>
+    </w:p>
+    <w:p>
+      <w:pPr>
+        <w:rPr>
+          <w:rFonts w:ascii="Arial" w:hAnsi="Arial" w:cs="Arial"/>
+        </w:rPr>
+      </w:pPr>
+      <w:r>
+        <w:rPr>
+          <w:rFonts w:ascii="Arial" w:hAnsi="Arial" w:cs="Arial"/>
+        </w:rPr>
+        <w:t>Detaljniji popis uvedenih promjena i vremena</w:t>
+      </w:r>
+      <w:r>
+        <w:rPr>
+          <w:rFonts w:ascii="Arial" w:hAnsi="Arial" w:cs="Arial"/>
+        </w:rPr>
+        <w:t xml:space="preserve"> (od ukupno 17 h)</w:t>
+      </w:r>
+      <w:r>
+        <w:rPr>
+          <w:rFonts w:ascii="Arial" w:hAnsi="Arial" w:cs="Arial"/>
+        </w:rPr>
+        <w:t xml:space="preserve"> potrebnog za njih: </w:t>
+      </w:r>
+    </w:p>
+    <w:p>
+      <w:pPr>
+        <w:pStyle w:val="ListParagraph"/>
+        <w:numPr>
+          <w:ilvl w:val="0"/>
+          <w:numId w:val="7"/>
+        </w:numPr>
+        <w:rPr>
+          <w:rFonts w:ascii="Arial" w:hAnsi="Arial" w:cs="Arial"/>
+        </w:rPr>
+      </w:pPr>
+      <w:r>
+        <w:rPr>
+          <w:rFonts w:ascii="Arial" w:hAnsi="Arial" w:cs="Arial"/>
+        </w:rPr>
+        <w:t>30 min - prolazak kroz kod</w:t>
+      </w:r>
+    </w:p>
+    <w:p>
+      <w:pPr>
+        <w:pStyle w:val="ListParagraph"/>
+        <w:numPr>
+          <w:ilvl w:val="0"/>
+          <w:numId w:val="7"/>
+        </w:numPr>
+        <w:rPr>
+          <w:rFonts w:ascii="Arial" w:hAnsi="Arial" w:cs="Arial"/>
+        </w:rPr>
+      </w:pPr>
+      <w:r>
+        <w:rPr>
+          <w:rFonts w:ascii="Arial" w:hAnsi="Arial" w:cs="Arial"/>
+        </w:rPr>
+        <w:t>1 h - dodavanje crvene "boli" oko lika Kirli</w:t>
+      </w:r>
+      <w:r>
+        <w:rPr>
+          <w:rFonts w:ascii="Arial" w:hAnsi="Arial" w:cs="Arial"/>
+        </w:rPr>
+        <w:t>j</w:t>
+      </w:r>
+      <w:r>
+        <w:rPr>
+          <w:rFonts w:ascii="Arial" w:hAnsi="Arial" w:cs="Arial"/>
+        </w:rPr>
+        <w:t>e kad je ozlijeđena</w:t>
+      </w:r>
+      <w:r>
+        <w:rPr>
+          <w:rFonts w:ascii="Arial" w:hAnsi="Arial" w:cs="Arial"/>
+        </w:rPr>
+        <w:t xml:space="preserve"> (crtanje u Gimpu i implementiranje u kod)</w:t>
+      </w:r>
+    </w:p>
+    <w:p>
+      <w:pPr>
+        <w:pStyle w:val="ListParagraph"/>
+        <w:numPr>
+          <w:ilvl w:val="0"/>
+          <w:numId w:val="7"/>
+        </w:numPr>
+        <w:rPr>
+          <w:rFonts w:ascii="Arial" w:hAnsi="Arial" w:cs="Arial"/>
+        </w:rPr>
+      </w:pPr>
+      <w:r>
+        <w:rPr>
+          <w:rFonts w:ascii="Arial" w:hAnsi="Arial" w:cs="Arial"/>
+        </w:rPr>
+        <w:t>1 h - dodavanje mogućnosti "pucanja" Kirli</w:t>
+      </w:r>
+      <w:r>
+        <w:rPr>
+          <w:rFonts w:ascii="Arial" w:hAnsi="Arial" w:cs="Arial"/>
+        </w:rPr>
+        <w:t>j</w:t>
+      </w:r>
+      <w:r>
+        <w:rPr>
+          <w:rFonts w:ascii="Arial" w:hAnsi="Arial" w:cs="Arial"/>
+        </w:rPr>
+        <w:t>i</w:t>
+      </w:r>
+    </w:p>
+    <w:p>
+      <w:pPr>
+        <w:pStyle w:val="ListParagraph"/>
+        <w:numPr>
+          <w:ilvl w:val="0"/>
+          <w:numId w:val="7"/>
+        </w:numPr>
+        <w:rPr>
+          <w:rFonts w:ascii="Arial" w:hAnsi="Arial" w:cs="Arial"/>
+        </w:rPr>
+      </w:pPr>
+      <w:r>
+        <w:rPr>
+          <w:rFonts w:ascii="Arial" w:hAnsi="Arial" w:cs="Arial"/>
+        </w:rPr>
+        <w:t>1.5 h - dodavanje eksplozije i uništavanja neprijatelja kad ga Kirlia upuca</w:t>
+      </w:r>
+    </w:p>
+    <w:p>
+      <w:pPr>
+        <w:pStyle w:val="ListParagraph"/>
+        <w:numPr>
+          <w:ilvl w:val="0"/>
+          <w:numId w:val="7"/>
+        </w:numPr>
+        <w:rPr>
+          <w:rFonts w:ascii="Arial" w:hAnsi="Arial" w:cs="Arial"/>
+        </w:rPr>
+      </w:pPr>
+      <w:r>
+        <w:rPr>
+          <w:rFonts w:ascii="Arial" w:hAnsi="Arial" w:cs="Arial"/>
+        </w:rPr>
+        <w:t>1 h - crtanje pozadine za treći level u Gimpu</w:t>
+      </w:r>
+    </w:p>
+    <w:p>
+      <w:pPr>
+        <w:pStyle w:val="ListParagraph"/>
+        <w:numPr>
+          <w:ilvl w:val="0"/>
+          <w:numId w:val="7"/>
+        </w:numPr>
+        <w:rPr>
+          <w:rFonts w:ascii="Arial" w:hAnsi="Arial" w:cs="Arial"/>
+        </w:rPr>
+      </w:pPr>
+      <w:r>
+        <w:rPr>
+          <w:rFonts w:ascii="Arial" w:hAnsi="Arial" w:cs="Arial"/>
+        </w:rPr>
+        <w:t>2.5 h - rad na trećem levelu: dodavanje platformi, neprijatelja, prilagodba pucanja i eksplozija</w:t>
+      </w:r>
+    </w:p>
+    <w:p>
+      <w:pPr>
+        <w:pStyle w:val="ListParagraph"/>
+        <w:numPr>
+          <w:ilvl w:val="0"/>
+          <w:numId w:val="7"/>
+        </w:numPr>
+        <w:rPr>
+          <w:rFonts w:ascii="Arial" w:hAnsi="Arial" w:cs="Arial"/>
+        </w:rPr>
+      </w:pPr>
+      <w:r>
+        <w:rPr>
+          <w:rFonts w:ascii="Arial" w:hAnsi="Arial" w:cs="Arial"/>
+        </w:rPr>
+        <w:t>80 min - brisanje platformi s pozadine u Gimpu i dodavanje u kodu, dodavanje mogućnosti interakcije s enter umjesto kliktanja miša</w:t>
+      </w:r>
+    </w:p>
+    <w:p>
+      <w:pPr>
+        <w:pStyle w:val="ListParagraph"/>
+        <w:numPr>
+          <w:ilvl w:val="0"/>
+          <w:numId w:val="7"/>
+        </w:numPr>
+        <w:rPr>
+          <w:rFonts w:ascii="Arial" w:hAnsi="Arial" w:cs="Arial"/>
+        </w:rPr>
+      </w:pPr>
+      <w:r>
+        <w:rPr>
+          <w:rFonts w:ascii="Arial" w:hAnsi="Arial" w:cs="Arial"/>
+        </w:rPr>
+        <w:t>130 min - rad na četvrtom levelu</w:t>
+      </w:r>
+      <w:r>
+        <w:rPr>
+          <w:rFonts w:ascii="Arial" w:hAnsi="Arial" w:cs="Arial"/>
+        </w:rPr>
+        <w:t>: dodavanje platformi i novog „moćnijeg“/većeg neprijatelja, uz prilagodbu klase Enemy</w:t>
+      </w:r>
+    </w:p>
+    <w:p>
+      <w:pPr>
+        <w:pStyle w:val="ListParagraph"/>
+        <w:numPr>
+          <w:ilvl w:val="0"/>
+          <w:numId w:val="7"/>
+        </w:numPr>
+        <w:rPr>
+          <w:rFonts w:ascii="Arial" w:hAnsi="Arial" w:cs="Arial"/>
+        </w:rPr>
+      </w:pPr>
+      <w:r>
+        <w:rPr>
+          <w:rFonts w:ascii="Arial" w:hAnsi="Arial" w:cs="Arial"/>
+        </w:rPr>
+        <w:t xml:space="preserve">1 h - dodavanje zvuka kod pobjede/poraza i "boli" oko neprijatelja kad je upucan </w:t>
+      </w:r>
+    </w:p>
+    <w:p>
+      <w:pPr>
+        <w:pStyle w:val="ListParagraph"/>
+        <w:numPr>
+          <w:ilvl w:val="0"/>
+          <w:numId w:val="7"/>
+        </w:numPr>
+        <w:rPr>
+          <w:rFonts w:ascii="Arial" w:hAnsi="Arial" w:cs="Arial"/>
+        </w:rPr>
+      </w:pPr>
+      <w:r>
+        <w:rPr>
+          <w:rFonts w:ascii="Arial" w:hAnsi="Arial" w:cs="Arial"/>
+        </w:rPr>
+        <w:lastRenderedPageBreak/>
+        <w:t>1.5 h - dorada funkcije resetlevel(), rješavanje bugova s pucanjem</w:t>
+      </w:r>
+    </w:p>
+    <w:p>
+      <w:pPr>
+        <w:pStyle w:val="ListParagraph"/>
+        <w:numPr>
+          <w:ilvl w:val="0"/>
+          <w:numId w:val="7"/>
+        </w:numPr>
+        <w:rPr>
+          <w:rFonts w:ascii="Arial" w:hAnsi="Arial" w:cs="Arial"/>
+        </w:rPr>
+      </w:pPr>
+      <w:r>
+        <w:rPr>
+          <w:rFonts w:ascii="Arial" w:hAnsi="Arial" w:cs="Arial"/>
+        </w:rPr>
+        <w:t>1.5 h - dodavanje gumba za stišavanje zvuka</w:t>
+      </w:r>
+    </w:p>
+    <w:p>
+      <w:pPr>
+        <w:pStyle w:val="ListParagraph"/>
+        <w:numPr>
+          <w:ilvl w:val="0"/>
+          <w:numId w:val="7"/>
+        </w:numPr>
+      </w:pPr>
+      <w:r>
+        <w:rPr>
+          <w:rFonts w:ascii="Arial" w:hAnsi="Arial" w:cs="Arial"/>
+        </w:rPr>
+        <w:t>2 h - završna rješavanja bugova (npr. za pucanje, skakanje u 3. levelu, ozljedu pri dodiru s neprijateljem) i provjera koda</w:t>
+      </w:r>
+      <w:r>
+        <w:t xml:space="preserve"> </w:t>
+      </w:r>
+    </w:p>
+    <w:p/>
     <w:p>
       <w:pPr>
         <w:spacing w:after="0" w:line="240" w:lineRule="auto"/>
@@ -2163,7 +2953,7 @@
 </file>
 
 <file path=word/numbering.xml><?xml version="1.0" encoding="utf-8"?>
-<w:numbering xmlns:wpc="http://schemas.microsoft.com/office/word/2010/wordprocessingCanvas" xmlns:cx="http://schemas.microsoft.com/office/drawing/2014/chartex" xmlns:cx1="http://schemas.microsoft.com/office/drawing/2015/9/8/chartex" xmlns:cx2="http://schemas.microsoft.com/office/drawing/2015/10/21/chartex" xmlns:cx3="http://schemas.microsoft.com/office/drawing/2016/5/9/chartex" xmlns:cx4="http://schemas.microsoft.com/office/drawing/2016/5/10/chartex" xmlns:cx5="http://schemas.microsoft.com/office/drawing/2016/5/11/chartex" xmlns:cx6="http://schemas.microsoft.com/office/drawing/2016/5/12/chartex" xmlns:cx7="http://schemas.microsoft.com/office/drawing/2016/5/13/chartex" xmlns:cx8="http://schemas.microsoft.com/office/drawing/2016/5/14/chartex" xmlns:mc="http://schemas.openxmlformats.org/markup-compatibility/2006" xmlns:aink="http://schemas.microsoft.com/office/drawing/2016/ink" xmlns:am3d="http://schemas.microsoft.com/office/drawing/2017/model3d" xmlns:o="urn:schemas-microsoft-com:office:office" xmlns:oel="http://schemas.microsoft.com/office/2019/extlst" xmlns:r="http://schemas.openxmlformats.org/officeDocument/2006/relationships" xmlns:m="http://schemas.openxmlformats.org/officeDocument/2006/math" xmlns:v="urn:schemas-microsoft-com:vml" xmlns:wp14="http://schemas.microsoft.com/office/word/2010/wordprocessingDrawing" xmlns:wp="http://schemas.openxmlformats.org/drawingml/2006/wordprocessingDrawing" xmlns:w10="urn:schemas-microsoft-com:office:word" xmlns:w="http://schemas.openxmlformats.org/wordprocessingml/2006/main" xmlns:w14="http://schemas.microsoft.com/office/word/2010/wordml" xmlns:w15="http://schemas.microsoft.com/office/word/2012/wordml" xmlns:w16cex="http://schemas.microsoft.com/office/word/2018/wordml/cex" xmlns:w16cid="http://schemas.microsoft.com/office/word/2016/wordml/cid" xmlns:w16="http://schemas.microsoft.com/office/word/2018/wordml" xmlns:w16sdtdh="http://schemas.microsoft.com/office/word/2020/wordml/sdtdatahash" xmlns:w16se="http://schemas.microsoft.com/office/word/2015/wordml/symex" xmlns:wpg="http://schemas.microsoft.com/office/word/2010/wordprocessingGroup" xmlns:wpi="http://schemas.microsoft.com/office/word/2010/wordprocessingInk" xmlns:wne="http://schemas.microsoft.com/office/word/2006/wordml" xmlns:wps="http://schemas.microsoft.com/office/word/2010/wordprocessingShape" mc:Ignorable="w14 w15 w16se w16cid w16 w16cex w16sdtdh wp14">
+<w:numbering xmlns:wpc="http://schemas.microsoft.com/office/word/2010/wordprocessingCanvas" xmlns:cx="http://schemas.microsoft.com/office/drawing/2014/chartex" xmlns:cx1="http://schemas.microsoft.com/office/drawing/2015/9/8/chartex" xmlns:cx2="http://schemas.microsoft.com/office/drawing/2015/10/21/chartex" xmlns:cx3="http://schemas.microsoft.com/office/drawing/2016/5/9/chartex" xmlns:cx4="http://schemas.microsoft.com/office/drawing/2016/5/10/chartex" xmlns:cx5="http://schemas.microsoft.com/office/drawing/2016/5/11/chartex" xmlns:cx6="http://schemas.microsoft.com/office/drawing/2016/5/12/chartex" xmlns:cx7="http://schemas.microsoft.com/office/drawing/2016/5/13/chartex" xmlns:cx8="http://schemas.microsoft.com/office/drawing/2016/5/14/chartex" xmlns:mc="http://schemas.openxmlformats.org/markup-compatibility/2006" xmlns:aink="http://schemas.microsoft.com/office/drawing/2016/ink" xmlns:am3d="http://schemas.microsoft.com/office/drawing/2017/model3d" xmlns:o="urn:schemas-microsoft-com:office:office" xmlns:oel="http://schemas.microsoft.com/office/2019/extlst" xmlns:r="http://schemas.openxmlformats.org/officeDocument/2006/relationships" xmlns:m="http://schemas.openxmlformats.org/officeDocument/2006/math" xmlns:v="urn:schemas-microsoft-com:vml" xmlns:wp14="http://schemas.microsoft.com/office/word/2010/wordprocessingDrawing" xmlns:wp="http://schemas.openxmlformats.org/drawingml/2006/wordprocessingDrawing" xmlns:w10="urn:schemas-microsoft-com:office:word" xmlns:w="http://schemas.openxmlformats.org/wordprocessingml/2006/main" xmlns:w14="http://schemas.microsoft.com/office/word/2010/wordml" xmlns:w15="http://schemas.microsoft.com/office/word/2012/wordml" xmlns:w16cex="http://schemas.microsoft.com/office/word/2018/wordml/cex" xmlns:w16cid="http://schemas.microsoft.com/office/word/2016/wordml/cid" xmlns:w16="http://schemas.microsoft.com/office/word/2018/wordml" xmlns:w16du="http://schemas.microsoft.com/office/word/2023/wordml/word16du" xmlns:w16sdtdh="http://schemas.microsoft.com/office/word/2020/wordml/sdtdatahash" xmlns:w16se="http://schemas.microsoft.com/office/word/2015/wordml/symex" xmlns:wpg="http://schemas.microsoft.com/office/word/2010/wordprocessingGroup" xmlns:wpi="http://schemas.microsoft.com/office/word/2010/wordprocessingInk" xmlns:wne="http://schemas.microsoft.com/office/word/2006/wordml" xmlns:wps="http://schemas.microsoft.com/office/word/2010/wordprocessingShape" mc:Ignorable="w14 w15 w16se w16cid w16 w16cex w16sdtdh w16du wp14">
   <w:abstractNum w:abstractNumId="0" w15:restartNumberingAfterBreak="0">
     <w:nsid w:val="0E6B5B42"/>
     <w:multiLevelType w:val="hybridMultilevel"/>
@@ -2980,7 +3770,7 @@
 </file>
 
 <file path=word/styles.xml><?xml version="1.0" encoding="utf-8"?>
-<w:styles xmlns:mc="http://schemas.openxmlformats.org/markup-compatibility/2006" xmlns:r="http://schemas.openxmlformats.org/officeDocument/2006/relationships" xmlns:w="http://schemas.openxmlformats.org/wordprocessingml/2006/main" xmlns:w14="http://schemas.microsoft.com/office/word/2010/wordml" xmlns:w15="http://schemas.microsoft.com/office/word/2012/wordml" xmlns:w16cex="http://schemas.microsoft.com/office/word/2018/wordml/cex" xmlns:w16cid="http://schemas.microsoft.com/office/word/2016/wordml/cid" xmlns:w16="http://schemas.microsoft.com/office/word/2018/wordml" xmlns:w16sdtdh="http://schemas.microsoft.com/office/word/2020/wordml/sdtdatahash" xmlns:w16se="http://schemas.microsoft.com/office/word/2015/wordml/symex" mc:Ignorable="w14 w15 w16se w16cid w16 w16cex w16sdtdh">
+<w:styles xmlns:mc="http://schemas.openxmlformats.org/markup-compatibility/2006" xmlns:r="http://schemas.openxmlformats.org/officeDocument/2006/relationships" xmlns:w="http://schemas.openxmlformats.org/wordprocessingml/2006/main" xmlns:w14="http://schemas.microsoft.com/office/word/2010/wordml" xmlns:w15="http://schemas.microsoft.com/office/word/2012/wordml" xmlns:w16cex="http://schemas.microsoft.com/office/word/2018/wordml/cex" xmlns:w16cid="http://schemas.microsoft.com/office/word/2016/wordml/cid" xmlns:w16="http://schemas.microsoft.com/office/word/2018/wordml" xmlns:w16du="http://schemas.microsoft.com/office/word/2023/wordml/word16du" xmlns:w16sdtdh="http://schemas.microsoft.com/office/word/2020/wordml/sdtdatahash" xmlns:w16se="http://schemas.microsoft.com/office/word/2015/wordml/symex" mc:Ignorable="w14 w15 w16se w16cid w16 w16cex w16sdtdh w16du">
   <w:docDefaults>
     <w:rPrDefault>
       <w:rPr>

</xml_diff>

<commit_message>
Dodan pocetak moje dokumentacije
</commit_message>
<xml_diff>
--- a/Dokumentacija/Super_Kirlia_dorada.docx
+++ b/Dokumentacija/Super_Kirlia_dorada.docx
@@ -2234,11 +2234,20 @@
         <w:r>
           <w:rPr>
             <w:rStyle w:val="Hyperlink"/>
-            <w:rFonts w:ascii="Arial" w:eastAsia="Times New Roman" w:hAnsi="Arial" w:cs="Arial"/>
-            <w:noProof w:val="0"/>
-            <w:lang w:eastAsia="hr-HR"/>
           </w:rPr>
-          <w:t>https://github.com/ring-bearer/superkirlia</w:t>
+          <w:t>https://github.com/N</w:t>
+        </w:r>
+        <w:r>
+          <w:rPr>
+            <w:rStyle w:val="Hyperlink"/>
+          </w:rPr>
+          <w:t>i</w:t>
+        </w:r>
+        <w:r>
+          <w:rPr>
+            <w:rStyle w:val="Hyperlink"/>
+          </w:rPr>
+          <w:t>kolaKasnar/superkirlia</w:t>
         </w:r>
       </w:hyperlink>
     </w:p>
@@ -2295,7 +2304,7 @@
           <w:color w:val="000000"/>
           <w:lang w:eastAsia="hr-HR"/>
         </w:rPr>
-        <w:t>dodavanje trećeg i četvrtog levela sa novom pozadinom</w:t>
+        <w:t>Dodani novi komentari u kod radi lakšeg snalaženja</w:t>
       </w:r>
     </w:p>
     <w:p>
@@ -2320,7 +2329,25 @@
           <w:color w:val="000000"/>
           <w:lang w:eastAsia="hr-HR"/>
         </w:rPr>
-        <w:t>dodavanje mogućnosti pucanja Kirliji, čime može ubiti neprijatelja</w:t>
+        <w:t>D</w:t>
+      </w:r>
+      <w:r>
+        <w:rPr>
+          <w:rFonts w:ascii="Arial" w:eastAsia="Times New Roman" w:hAnsi="Arial" w:cs="Arial"/>
+          <w:noProof w:val="0"/>
+          <w:color w:val="000000"/>
+          <w:lang w:eastAsia="hr-HR"/>
+        </w:rPr>
+        <w:t>odavanje petog i šestog levela sa novom pozadino</w:t>
+      </w:r>
+      <w:r>
+        <w:rPr>
+          <w:rFonts w:ascii="Arial" w:eastAsia="Times New Roman" w:hAnsi="Arial" w:cs="Arial"/>
+          <w:noProof w:val="0"/>
+          <w:color w:val="000000"/>
+          <w:lang w:eastAsia="hr-HR"/>
+        </w:rPr>
+        <w:t>m</w:t>
       </w:r>
     </w:p>
     <w:p>
@@ -2345,7 +2372,7 @@
           <w:color w:val="000000"/>
           <w:lang w:eastAsia="hr-HR"/>
         </w:rPr>
-        <w:t>dodavanje jačeg neprijatelja (treba više pucnjeva da ga se ubije)</w:t>
+        <w:t>Pokušat dodati isti lik</w:t>
       </w:r>
     </w:p>
     <w:p>
@@ -2370,7 +2397,25 @@
           <w:color w:val="000000"/>
           <w:lang w:eastAsia="hr-HR"/>
         </w:rPr>
-        <w:t>dodavanje crvene „boli“ oko Kirlije i neprijatelja kad su ozlijeđeni, te eksplozije kad neprijatelj umre</w:t>
+        <w:t>Poku</w:t>
+      </w:r>
+      <w:r>
+        <w:rPr>
+          <w:rFonts w:ascii="Arial" w:eastAsia="Times New Roman" w:hAnsi="Arial" w:cs="Arial"/>
+          <w:noProof w:val="0"/>
+          <w:color w:val="000000"/>
+          <w:lang w:eastAsia="hr-HR"/>
+        </w:rPr>
+        <w:t>š</w:t>
+      </w:r>
+      <w:r>
+        <w:rPr>
+          <w:rFonts w:ascii="Arial" w:eastAsia="Times New Roman" w:hAnsi="Arial" w:cs="Arial"/>
+          <w:noProof w:val="0"/>
+          <w:color w:val="000000"/>
+          <w:lang w:eastAsia="hr-HR"/>
+        </w:rPr>
+        <w:t>at dodati oznaku levela</w:t>
       </w:r>
     </w:p>
     <w:p>
@@ -2395,57 +2440,7 @@
           <w:color w:val="000000"/>
           <w:lang w:eastAsia="hr-HR"/>
         </w:rPr>
-        <w:t>prebacivanje platformi po kojima se Kirlija kreće na razinu koda (brisanje sa postojeće pozadine)</w:t>
-      </w:r>
-    </w:p>
-    <w:p>
-      <w:pPr>
-        <w:pStyle w:val="ListParagraph"/>
-        <w:numPr>
-          <w:ilvl w:val="0"/>
-          <w:numId w:val="5"/>
-        </w:numPr>
-        <w:spacing w:after="0" w:line="240" w:lineRule="auto"/>
-        <w:rPr>
-          <w:rFonts w:ascii="Arial" w:eastAsia="Times New Roman" w:hAnsi="Arial" w:cs="Arial"/>
-          <w:noProof w:val="0"/>
-          <w:color w:val="000000"/>
-          <w:lang w:eastAsia="hr-HR"/>
-        </w:rPr>
-      </w:pPr>
-      <w:r>
-        <w:rPr>
-          <w:rFonts w:ascii="Arial" w:eastAsia="Times New Roman" w:hAnsi="Arial" w:cs="Arial"/>
-          <w:noProof w:val="0"/>
-          <w:color w:val="000000"/>
-          <w:lang w:eastAsia="hr-HR"/>
-        </w:rPr>
-        <w:t>dodavanje zvuka pri pobjedi/gubitku, pucanju, eksploziji</w:t>
-      </w:r>
-    </w:p>
-    <w:p>
-      <w:pPr>
-        <w:pStyle w:val="ListParagraph"/>
-        <w:numPr>
-          <w:ilvl w:val="0"/>
-          <w:numId w:val="5"/>
-        </w:numPr>
-        <w:spacing w:after="0" w:line="240" w:lineRule="auto"/>
-        <w:rPr>
-          <w:rFonts w:ascii="Arial" w:eastAsia="Times New Roman" w:hAnsi="Arial" w:cs="Arial"/>
-          <w:noProof w:val="0"/>
-          <w:color w:val="000000"/>
-          <w:lang w:eastAsia="hr-HR"/>
-        </w:rPr>
-      </w:pPr>
-      <w:r>
-        <w:rPr>
-          <w:rFonts w:ascii="Arial" w:eastAsia="Times New Roman" w:hAnsi="Arial" w:cs="Arial"/>
-          <w:noProof w:val="0"/>
-          <w:color w:val="000000"/>
-          <w:lang w:eastAsia="hr-HR"/>
-        </w:rPr>
-        <w:t>dodavanje gumba za stišavanje zvuka</w:t>
+        <w:t>Pokušat dodati konacni rezultat</w:t>
       </w:r>
     </w:p>
     <w:p>
@@ -2501,133 +2496,28 @@
           <w:color w:val="000000"/>
           <w:lang w:eastAsia="hr-HR"/>
         </w:rPr>
-        <w:t>moguće dodavanje novih levela, s novim pozadinama</w:t>
-      </w:r>
-    </w:p>
-    <w:p>
-      <w:pPr>
-        <w:pStyle w:val="ListParagraph"/>
-        <w:numPr>
-          <w:ilvl w:val="0"/>
-          <w:numId w:val="6"/>
-        </w:numPr>
-        <w:spacing w:after="0" w:line="240" w:lineRule="auto"/>
-        <w:rPr>
-          <w:rFonts w:ascii="Arial" w:eastAsia="Times New Roman" w:hAnsi="Arial" w:cs="Arial"/>
-          <w:noProof w:val="0"/>
-          <w:color w:val="000000"/>
-          <w:lang w:eastAsia="hr-HR"/>
-        </w:rPr>
-      </w:pPr>
-      <w:r>
-        <w:rPr>
-          <w:rFonts w:ascii="Arial" w:eastAsia="Times New Roman" w:hAnsi="Arial" w:cs="Arial"/>
-          <w:noProof w:val="0"/>
-          <w:color w:val="000000"/>
-          <w:lang w:eastAsia="hr-HR"/>
-        </w:rPr>
-        <w:t>dodavanje opcije za pauziranje igre</w:t>
-      </w:r>
-    </w:p>
-    <w:p>
-      <w:pPr>
-        <w:pStyle w:val="ListParagraph"/>
-        <w:numPr>
-          <w:ilvl w:val="0"/>
-          <w:numId w:val="6"/>
-        </w:numPr>
-        <w:spacing w:after="0" w:line="240" w:lineRule="auto"/>
-        <w:rPr>
-          <w:rFonts w:ascii="Arial" w:eastAsia="Times New Roman" w:hAnsi="Arial" w:cs="Arial"/>
-          <w:noProof w:val="0"/>
-          <w:color w:val="000000"/>
-          <w:lang w:eastAsia="hr-HR"/>
-        </w:rPr>
-      </w:pPr>
-      <w:r>
-        <w:rPr>
-          <w:rFonts w:ascii="Arial" w:eastAsia="Times New Roman" w:hAnsi="Arial" w:cs="Arial"/>
-          <w:noProof w:val="0"/>
-          <w:color w:val="000000"/>
-          <w:lang w:eastAsia="hr-HR"/>
-        </w:rPr>
-        <w:t>dodavanje različitih vrsta novčića ili neprijatelja</w:t>
-      </w:r>
-    </w:p>
-    <w:p>
-      <w:pPr>
-        <w:pStyle w:val="ListParagraph"/>
-        <w:numPr>
-          <w:ilvl w:val="0"/>
-          <w:numId w:val="6"/>
-        </w:numPr>
-        <w:spacing w:after="0" w:line="240" w:lineRule="auto"/>
-        <w:rPr>
-          <w:rFonts w:ascii="Arial" w:eastAsia="Times New Roman" w:hAnsi="Arial" w:cs="Arial"/>
-          <w:noProof w:val="0"/>
-          <w:color w:val="000000"/>
-          <w:lang w:eastAsia="hr-HR"/>
-        </w:rPr>
-      </w:pPr>
-      <w:r>
-        <w:rPr>
-          <w:rFonts w:ascii="Arial" w:eastAsia="Times New Roman" w:hAnsi="Arial" w:cs="Arial"/>
-          <w:noProof w:val="0"/>
-          <w:color w:val="000000"/>
-          <w:lang w:eastAsia="hr-HR"/>
-        </w:rPr>
-        <w:t>biranje težine igre na početku (npr. smanjen health za Kirliju pri „hard mode“ i sl.)</w:t>
-      </w:r>
-    </w:p>
-    <w:p>
-      <w:pPr>
-        <w:pStyle w:val="ListParagraph"/>
-        <w:numPr>
-          <w:ilvl w:val="0"/>
-          <w:numId w:val="6"/>
-        </w:numPr>
-        <w:spacing w:after="0" w:line="240" w:lineRule="auto"/>
-        <w:rPr>
-          <w:rFonts w:ascii="Arial" w:eastAsia="Times New Roman" w:hAnsi="Arial" w:cs="Arial"/>
-          <w:noProof w:val="0"/>
-          <w:color w:val="000000"/>
-          <w:lang w:eastAsia="hr-HR"/>
-        </w:rPr>
-      </w:pPr>
-      <w:r>
-        <w:rPr>
-          <w:rFonts w:ascii="Arial" w:eastAsia="Times New Roman" w:hAnsi="Arial" w:cs="Arial"/>
-          <w:noProof w:val="0"/>
-          <w:color w:val="000000"/>
-          <w:lang w:eastAsia="hr-HR"/>
-        </w:rPr>
-        <w:t>mogućnost biranja drukčijeg glavnog lika</w:t>
-      </w:r>
-    </w:p>
-    <w:p>
-      <w:pPr>
-        <w:pStyle w:val="ListParagraph"/>
-        <w:numPr>
-          <w:ilvl w:val="0"/>
-          <w:numId w:val="6"/>
-        </w:numPr>
-        <w:spacing w:after="0" w:line="240" w:lineRule="auto"/>
-        <w:rPr>
-          <w:rFonts w:ascii="Arial" w:eastAsia="Times New Roman" w:hAnsi="Arial" w:cs="Arial"/>
-          <w:noProof w:val="0"/>
-          <w:color w:val="000000"/>
-          <w:lang w:eastAsia="hr-HR"/>
-        </w:rPr>
-      </w:pPr>
-      <w:r>
-        <w:rPr>
-          <w:rFonts w:ascii="Arial" w:eastAsia="Times New Roman" w:hAnsi="Arial" w:cs="Arial"/>
-          <w:noProof w:val="0"/>
-          <w:color w:val="000000"/>
-          <w:lang w:eastAsia="hr-HR"/>
-        </w:rPr>
-        <w:t>dodavanje multiplayer opcije</w:t>
-      </w:r>
+        <w:t>Dodati mogućnost dodavanja običnih neprijatelja i bossa u isti level</w:t>
+      </w:r>
+      <w:r>
+        <w:rPr>
+          <w:rFonts w:ascii="Arial" w:eastAsia="Times New Roman" w:hAnsi="Arial" w:cs="Arial"/>
+          <w:noProof w:val="0"/>
+          <w:color w:val="000000"/>
+          <w:lang w:eastAsia="hr-HR"/>
+        </w:rPr>
+        <w:t xml:space="preserve"> bez da se svi zacrvene</w:t>
+      </w:r>
+    </w:p>
+    <w:p>
+      <w:pPr>
+        <w:spacing w:after="0" w:line="240" w:lineRule="auto"/>
+        <w:rPr>
+          <w:rFonts w:ascii="Arial" w:eastAsia="Times New Roman" w:hAnsi="Arial" w:cs="Arial"/>
+          <w:noProof w:val="0"/>
+          <w:color w:val="000000"/>
+          <w:lang w:eastAsia="hr-HR"/>
+        </w:rPr>
+      </w:pPr>
     </w:p>
     <w:p>
       <w:pPr>
@@ -2692,7 +2582,31 @@
         <w:rPr>
           <w:rFonts w:ascii="Arial" w:hAnsi="Arial" w:cs="Arial"/>
         </w:rPr>
-        <w:t>30 min - prolazak kroz kod</w:t>
+        <w:t xml:space="preserve">1.5h </w:t>
+      </w:r>
+      <w:r>
+        <w:rPr>
+          <w:rFonts w:ascii="Arial" w:hAnsi="Arial" w:cs="Arial"/>
+        </w:rPr>
+        <w:t xml:space="preserve">- prolazak kroz </w:t>
+      </w:r>
+      <w:r>
+        <w:rPr>
+          <w:rFonts w:ascii="Arial" w:hAnsi="Arial" w:cs="Arial"/>
+        </w:rPr>
+        <w:t xml:space="preserve">i upoznavanje sa </w:t>
+      </w:r>
+      <w:r>
+        <w:rPr>
+          <w:rFonts w:ascii="Arial" w:hAnsi="Arial" w:cs="Arial"/>
+        </w:rPr>
+        <w:t>kod</w:t>
+      </w:r>
+      <w:r>
+        <w:rPr>
+          <w:rFonts w:ascii="Arial" w:hAnsi="Arial" w:cs="Arial"/>
+        </w:rPr>
+        <w:t>om te dodavanje par komentara radi lakšeg snalaženja u budućnosti</w:t>
       </w:r>
     </w:p>
     <w:p>
@@ -2710,25 +2624,31 @@
         <w:rPr>
           <w:rFonts w:ascii="Arial" w:hAnsi="Arial" w:cs="Arial"/>
         </w:rPr>
-        <w:t>1 h - dodavanje crvene "boli" oko lika Kirli</w:t>
-      </w:r>
-      <w:r>
-        <w:rPr>
-          <w:rFonts w:ascii="Arial" w:hAnsi="Arial" w:cs="Arial"/>
-        </w:rPr>
-        <w:t>j</w:t>
-      </w:r>
-      <w:r>
-        <w:rPr>
-          <w:rFonts w:ascii="Arial" w:hAnsi="Arial" w:cs="Arial"/>
-        </w:rPr>
-        <w:t>e kad je ozlijeđena</w:t>
-      </w:r>
-      <w:r>
-        <w:rPr>
-          <w:rFonts w:ascii="Arial" w:hAnsi="Arial" w:cs="Arial"/>
-        </w:rPr>
-        <w:t xml:space="preserve"> (crtanje u Gimpu i implementiranje u kod)</w:t>
+        <w:t>1.5h – crtanje nove pozadine za tre</w:t>
+      </w:r>
+      <w:r>
+        <w:rPr>
+          <w:rFonts w:ascii="Arial" w:hAnsi="Arial" w:cs="Arial"/>
+        </w:rPr>
+        <w:t>ć</w:t>
+      </w:r>
+      <w:r>
+        <w:rPr>
+          <w:rFonts w:ascii="Arial" w:hAnsi="Arial" w:cs="Arial"/>
+        </w:rPr>
+        <w:t xml:space="preserve">i i </w:t>
+      </w:r>
+      <w:r>
+        <w:rPr>
+          <w:rFonts w:ascii="Arial" w:hAnsi="Arial" w:cs="Arial"/>
+        </w:rPr>
+        <w:t>č</w:t>
+      </w:r>
+      <w:r>
+        <w:rPr>
+          <w:rFonts w:ascii="Arial" w:hAnsi="Arial" w:cs="Arial"/>
+        </w:rPr>
+        <w:t>etvrti level u GIMP-u</w:t>
       </w:r>
     </w:p>
     <w:p>
@@ -2746,191 +2666,9 @@
         <w:rPr>
           <w:rFonts w:ascii="Arial" w:hAnsi="Arial" w:cs="Arial"/>
         </w:rPr>
-        <w:t>1 h - dodavanje mogućnosti "pucanja" Kirli</w:t>
-      </w:r>
-      <w:r>
-        <w:rPr>
-          <w:rFonts w:ascii="Arial" w:hAnsi="Arial" w:cs="Arial"/>
-        </w:rPr>
-        <w:t>j</w:t>
-      </w:r>
-      <w:r>
-        <w:rPr>
-          <w:rFonts w:ascii="Arial" w:hAnsi="Arial" w:cs="Arial"/>
-        </w:rPr>
-        <w:t>i</w:t>
-      </w:r>
-    </w:p>
-    <w:p>
-      <w:pPr>
-        <w:pStyle w:val="ListParagraph"/>
-        <w:numPr>
-          <w:ilvl w:val="0"/>
-          <w:numId w:val="7"/>
-        </w:numPr>
-        <w:rPr>
-          <w:rFonts w:ascii="Arial" w:hAnsi="Arial" w:cs="Arial"/>
-        </w:rPr>
-      </w:pPr>
-      <w:r>
-        <w:rPr>
-          <w:rFonts w:ascii="Arial" w:hAnsi="Arial" w:cs="Arial"/>
-        </w:rPr>
-        <w:t>1.5 h - dodavanje eksplozije i uništavanja neprijatelja kad ga Kirlia upuca</w:t>
-      </w:r>
-    </w:p>
-    <w:p>
-      <w:pPr>
-        <w:pStyle w:val="ListParagraph"/>
-        <w:numPr>
-          <w:ilvl w:val="0"/>
-          <w:numId w:val="7"/>
-        </w:numPr>
-        <w:rPr>
-          <w:rFonts w:ascii="Arial" w:hAnsi="Arial" w:cs="Arial"/>
-        </w:rPr>
-      </w:pPr>
-      <w:r>
-        <w:rPr>
-          <w:rFonts w:ascii="Arial" w:hAnsi="Arial" w:cs="Arial"/>
-        </w:rPr>
-        <w:t>1 h - crtanje pozadine za treći level u Gimpu</w:t>
-      </w:r>
-    </w:p>
-    <w:p>
-      <w:pPr>
-        <w:pStyle w:val="ListParagraph"/>
-        <w:numPr>
-          <w:ilvl w:val="0"/>
-          <w:numId w:val="7"/>
-        </w:numPr>
-        <w:rPr>
-          <w:rFonts w:ascii="Arial" w:hAnsi="Arial" w:cs="Arial"/>
-        </w:rPr>
-      </w:pPr>
-      <w:r>
-        <w:rPr>
-          <w:rFonts w:ascii="Arial" w:hAnsi="Arial" w:cs="Arial"/>
-        </w:rPr>
-        <w:t>2.5 h - rad na trećem levelu: dodavanje platformi, neprijatelja, prilagodba pucanja i eksplozija</w:t>
-      </w:r>
-    </w:p>
-    <w:p>
-      <w:pPr>
-        <w:pStyle w:val="ListParagraph"/>
-        <w:numPr>
-          <w:ilvl w:val="0"/>
-          <w:numId w:val="7"/>
-        </w:numPr>
-        <w:rPr>
-          <w:rFonts w:ascii="Arial" w:hAnsi="Arial" w:cs="Arial"/>
-        </w:rPr>
-      </w:pPr>
-      <w:r>
-        <w:rPr>
-          <w:rFonts w:ascii="Arial" w:hAnsi="Arial" w:cs="Arial"/>
-        </w:rPr>
-        <w:t>80 min - brisanje platformi s pozadine u Gimpu i dodavanje u kodu, dodavanje mogućnosti interakcije s enter umjesto kliktanja miša</w:t>
-      </w:r>
-    </w:p>
-    <w:p>
-      <w:pPr>
-        <w:pStyle w:val="ListParagraph"/>
-        <w:numPr>
-          <w:ilvl w:val="0"/>
-          <w:numId w:val="7"/>
-        </w:numPr>
-        <w:rPr>
-          <w:rFonts w:ascii="Arial" w:hAnsi="Arial" w:cs="Arial"/>
-        </w:rPr>
-      </w:pPr>
-      <w:r>
-        <w:rPr>
-          <w:rFonts w:ascii="Arial" w:hAnsi="Arial" w:cs="Arial"/>
-        </w:rPr>
-        <w:t>130 min - rad na četvrtom levelu</w:t>
-      </w:r>
-      <w:r>
-        <w:rPr>
-          <w:rFonts w:ascii="Arial" w:hAnsi="Arial" w:cs="Arial"/>
-        </w:rPr>
-        <w:t>: dodavanje platformi i novog „moćnijeg“/većeg neprijatelja, uz prilagodbu klase Enemy</w:t>
-      </w:r>
-    </w:p>
-    <w:p>
-      <w:pPr>
-        <w:pStyle w:val="ListParagraph"/>
-        <w:numPr>
-          <w:ilvl w:val="0"/>
-          <w:numId w:val="7"/>
-        </w:numPr>
-        <w:rPr>
-          <w:rFonts w:ascii="Arial" w:hAnsi="Arial" w:cs="Arial"/>
-        </w:rPr>
-      </w:pPr>
-      <w:r>
-        <w:rPr>
-          <w:rFonts w:ascii="Arial" w:hAnsi="Arial" w:cs="Arial"/>
-        </w:rPr>
-        <w:t xml:space="preserve">1 h - dodavanje zvuka kod pobjede/poraza i "boli" oko neprijatelja kad je upucan </w:t>
-      </w:r>
-    </w:p>
-    <w:p>
-      <w:pPr>
-        <w:pStyle w:val="ListParagraph"/>
-        <w:numPr>
-          <w:ilvl w:val="0"/>
-          <w:numId w:val="7"/>
-        </w:numPr>
-        <w:rPr>
-          <w:rFonts w:ascii="Arial" w:hAnsi="Arial" w:cs="Arial"/>
-        </w:rPr>
-      </w:pPr>
-      <w:r>
-        <w:rPr>
-          <w:rFonts w:ascii="Arial" w:hAnsi="Arial" w:cs="Arial"/>
-        </w:rPr>
-        <w:lastRenderedPageBreak/>
-        <w:t>1.5 h - dorada funkcije resetlevel(), rješavanje bugova s pucanjem</w:t>
-      </w:r>
-    </w:p>
-    <w:p>
-      <w:pPr>
-        <w:pStyle w:val="ListParagraph"/>
-        <w:numPr>
-          <w:ilvl w:val="0"/>
-          <w:numId w:val="7"/>
-        </w:numPr>
-        <w:rPr>
-          <w:rFonts w:ascii="Arial" w:hAnsi="Arial" w:cs="Arial"/>
-        </w:rPr>
-      </w:pPr>
-      <w:r>
-        <w:rPr>
-          <w:rFonts w:ascii="Arial" w:hAnsi="Arial" w:cs="Arial"/>
-        </w:rPr>
-        <w:t>1.5 h - dodavanje gumba za stišavanje zvuka</w:t>
-      </w:r>
-    </w:p>
-    <w:p>
-      <w:pPr>
-        <w:pStyle w:val="ListParagraph"/>
-        <w:numPr>
-          <w:ilvl w:val="0"/>
-          <w:numId w:val="7"/>
-        </w:numPr>
-      </w:pPr>
-      <w:r>
-        <w:rPr>
-          <w:rFonts w:ascii="Arial" w:hAnsi="Arial" w:cs="Arial"/>
-        </w:rPr>
-        <w:t>2 h - završna rješavanja bugova (npr. za pucanje, skakanje u 3. levelu, ozljedu pri dodiru s neprijateljem) i provjera koda</w:t>
-      </w:r>
-      <w:r>
-        <w:t xml:space="preserve"> </w:t>
-      </w:r>
-    </w:p>
-    <w:p/>
+        <w:t>2.5h – dodavanje petog levela: dodavanje platformi, neprijatelja i novčića</w:t>
+      </w:r>
+    </w:p>
     <w:p>
       <w:pPr>
         <w:spacing w:after="0" w:line="240" w:lineRule="auto"/>

</xml_diff>

<commit_message>
Igrica preoblikovana tako da se uvijek koristi ista Kirlia
</commit_message>
<xml_diff>
--- a/Dokumentacija/Super_Kirlia_dorada.docx
+++ b/Dokumentacija/Super_Kirlia_dorada.docx
@@ -1,6 +1,6 @@
 
 <file path=word/document.xml><?xml version="1.0" encoding="utf-8"?>
-<w:document xmlns:wpc="http://schemas.microsoft.com/office/word/2010/wordprocessingCanvas" xmlns:cx="http://schemas.microsoft.com/office/drawing/2014/chartex" xmlns:cx1="http://schemas.microsoft.com/office/drawing/2015/9/8/chartex" xmlns:cx2="http://schemas.microsoft.com/office/drawing/2015/10/21/chartex" xmlns:cx3="http://schemas.microsoft.com/office/drawing/2016/5/9/chartex" xmlns:cx4="http://schemas.microsoft.com/office/drawing/2016/5/10/chartex" xmlns:cx5="http://schemas.microsoft.com/office/drawing/2016/5/11/chartex" xmlns:cx6="http://schemas.microsoft.com/office/drawing/2016/5/12/chartex" xmlns:cx7="http://schemas.microsoft.com/office/drawing/2016/5/13/chartex" xmlns:cx8="http://schemas.microsoft.com/office/drawing/2016/5/14/chartex" xmlns:mc="http://schemas.openxmlformats.org/markup-compatibility/2006" xmlns:aink="http://schemas.microsoft.com/office/drawing/2016/ink" xmlns:am3d="http://schemas.microsoft.com/office/drawing/2017/model3d" xmlns:o="urn:schemas-microsoft-com:office:office" xmlns:oel="http://schemas.microsoft.com/office/2019/extlst" xmlns:r="http://schemas.openxmlformats.org/officeDocument/2006/relationships" xmlns:m="http://schemas.openxmlformats.org/officeDocument/2006/math" xmlns:v="urn:schemas-microsoft-com:vml" xmlns:wp14="http://schemas.microsoft.com/office/word/2010/wordprocessingDrawing" xmlns:wp="http://schemas.openxmlformats.org/drawingml/2006/wordprocessingDrawing" xmlns:w10="urn:schemas-microsoft-com:office:word" xmlns:w="http://schemas.openxmlformats.org/wordprocessingml/2006/main" xmlns:w14="http://schemas.microsoft.com/office/word/2010/wordml" xmlns:w15="http://schemas.microsoft.com/office/word/2012/wordml" xmlns:w16cex="http://schemas.microsoft.com/office/word/2018/wordml/cex" xmlns:w16cid="http://schemas.microsoft.com/office/word/2016/wordml/cid" xmlns:w16="http://schemas.microsoft.com/office/word/2018/wordml" xmlns:w16du="http://schemas.microsoft.com/office/word/2023/wordml/word16du" xmlns:w16sdtdh="http://schemas.microsoft.com/office/word/2020/wordml/sdtdatahash" xmlns:w16se="http://schemas.microsoft.com/office/word/2015/wordml/symex" xmlns:wpg="http://schemas.microsoft.com/office/word/2010/wordprocessingGroup" xmlns:wpi="http://schemas.microsoft.com/office/word/2010/wordprocessingInk" xmlns:wne="http://schemas.microsoft.com/office/word/2006/wordml" xmlns:wps="http://schemas.microsoft.com/office/word/2010/wordprocessingShape" mc:Ignorable="w14 w15 w16se w16cid w16 w16cex w16sdtdh w16du wp14">
+<w:document xmlns:wpc="http://schemas.microsoft.com/office/word/2010/wordprocessingCanvas" xmlns:cx="http://schemas.microsoft.com/office/drawing/2014/chartex" xmlns:cx1="http://schemas.microsoft.com/office/drawing/2015/9/8/chartex" xmlns:cx2="http://schemas.microsoft.com/office/drawing/2015/10/21/chartex" xmlns:cx3="http://schemas.microsoft.com/office/drawing/2016/5/9/chartex" xmlns:cx4="http://schemas.microsoft.com/office/drawing/2016/5/10/chartex" xmlns:cx5="http://schemas.microsoft.com/office/drawing/2016/5/11/chartex" xmlns:cx6="http://schemas.microsoft.com/office/drawing/2016/5/12/chartex" xmlns:cx7="http://schemas.microsoft.com/office/drawing/2016/5/13/chartex" xmlns:cx8="http://schemas.microsoft.com/office/drawing/2016/5/14/chartex" xmlns:mc="http://schemas.openxmlformats.org/markup-compatibility/2006" xmlns:aink="http://schemas.microsoft.com/office/drawing/2016/ink" xmlns:am3d="http://schemas.microsoft.com/office/drawing/2017/model3d" xmlns:o="urn:schemas-microsoft-com:office:office" xmlns:oel="http://schemas.microsoft.com/office/2019/extlst" xmlns:r="http://schemas.openxmlformats.org/officeDocument/2006/relationships" xmlns:m="http://schemas.openxmlformats.org/officeDocument/2006/math" xmlns:v="urn:schemas-microsoft-com:vml" xmlns:wp14="http://schemas.microsoft.com/office/word/2010/wordprocessingDrawing" xmlns:wp="http://schemas.openxmlformats.org/drawingml/2006/wordprocessingDrawing" xmlns:w10="urn:schemas-microsoft-com:office:word" xmlns:w="http://schemas.openxmlformats.org/wordprocessingml/2006/main" xmlns:w14="http://schemas.microsoft.com/office/word/2010/wordml" xmlns:w15="http://schemas.microsoft.com/office/word/2012/wordml" xmlns:w16cex="http://schemas.microsoft.com/office/word/2018/wordml/cex" xmlns:w16cid="http://schemas.microsoft.com/office/word/2016/wordml/cid" xmlns:w16="http://schemas.microsoft.com/office/word/2018/wordml" xmlns:w16du="http://schemas.microsoft.com/office/word/2023/wordml/word16du" xmlns:w16sdtdh="http://schemas.microsoft.com/office/word/2020/wordml/sdtdatahash" xmlns:w16sdtfl="http://schemas.microsoft.com/office/word/2024/wordml/sdtformatlock" xmlns:w16se="http://schemas.microsoft.com/office/word/2015/wordml/symex" xmlns:wpg="http://schemas.microsoft.com/office/word/2010/wordprocessingGroup" xmlns:wpi="http://schemas.microsoft.com/office/word/2010/wordprocessingInk" xmlns:wne="http://schemas.microsoft.com/office/word/2006/wordml" xmlns:wps="http://schemas.microsoft.com/office/word/2010/wordprocessingShape" mc:Ignorable="w14 w15 w16se w16cid w16 w16cex w16sdtdh w16sdtfl w16du wp14">
   <w:body>
     <w:p>
       <w:pPr>
@@ -2143,57 +2143,7 @@
           <w:szCs w:val="32"/>
           <w:lang w:eastAsia="hr-HR"/>
         </w:rPr>
-        <w:t>202</w:t>
-      </w:r>
-      <w:r>
-        <w:rPr>
-          <w:rFonts w:ascii="Arial" w:eastAsia="Times New Roman" w:hAnsi="Arial" w:cs="Arial"/>
-          <w:noProof w:val="0"/>
-          <w:sz w:val="32"/>
-          <w:szCs w:val="32"/>
-          <w:lang w:eastAsia="hr-HR"/>
-        </w:rPr>
-        <w:t>4.</w:t>
-      </w:r>
-      <w:r>
-        <w:rPr>
-          <w:rFonts w:ascii="Arial" w:eastAsia="Times New Roman" w:hAnsi="Arial" w:cs="Arial"/>
-          <w:noProof w:val="0"/>
-          <w:sz w:val="32"/>
-          <w:szCs w:val="32"/>
-          <w:lang w:eastAsia="hr-HR"/>
-        </w:rPr>
-        <w:t>/202</w:t>
-      </w:r>
-      <w:r>
-        <w:rPr>
-          <w:rFonts w:ascii="Arial" w:eastAsia="Times New Roman" w:hAnsi="Arial" w:cs="Arial"/>
-          <w:noProof w:val="0"/>
-          <w:sz w:val="32"/>
-          <w:szCs w:val="32"/>
-          <w:lang w:eastAsia="hr-HR"/>
-        </w:rPr>
-        <w:t>5</w:t>
-      </w:r>
-      <w:r>
-        <w:rPr>
-          <w:rFonts w:ascii="Arial" w:eastAsia="Times New Roman" w:hAnsi="Arial" w:cs="Arial"/>
-          <w:noProof w:val="0"/>
-          <w:sz w:val="32"/>
-          <w:szCs w:val="32"/>
-          <w:lang w:eastAsia="hr-HR"/>
-        </w:rPr>
-        <w:t>. N</w:t>
-      </w:r>
-      <w:r>
-        <w:rPr>
-          <w:rFonts w:ascii="Arial" w:eastAsia="Times New Roman" w:hAnsi="Arial" w:cs="Arial"/>
-          <w:noProof w:val="0"/>
-          <w:sz w:val="32"/>
-          <w:szCs w:val="32"/>
-          <w:lang w:eastAsia="hr-HR"/>
-        </w:rPr>
-        <w:t>ikola Kašnar</w:t>
+        <w:t>2024./2025. Nikola Kašnar</w:t>
       </w:r>
     </w:p>
     <w:p>
@@ -2235,19 +2185,7 @@
           <w:rPr>
             <w:rStyle w:val="Hyperlink"/>
           </w:rPr>
-          <w:t>https://github.com/N</w:t>
-        </w:r>
-        <w:r>
-          <w:rPr>
-            <w:rStyle w:val="Hyperlink"/>
-          </w:rPr>
-          <w:t>i</w:t>
-        </w:r>
-        <w:r>
-          <w:rPr>
-            <w:rStyle w:val="Hyperlink"/>
-          </w:rPr>
-          <w:t>kolaKasnar/superkirlia</w:t>
+          <w:t>https://github.com/NikolaKasnar/superkirlia</w:t>
         </w:r>
       </w:hyperlink>
     </w:p>
@@ -2329,16 +2267,7 @@
           <w:color w:val="000000"/>
           <w:lang w:eastAsia="hr-HR"/>
         </w:rPr>
-        <w:t>D</w:t>
-      </w:r>
-      <w:r>
-        <w:rPr>
-          <w:rFonts w:ascii="Arial" w:eastAsia="Times New Roman" w:hAnsi="Arial" w:cs="Arial"/>
-          <w:noProof w:val="0"/>
-          <w:color w:val="000000"/>
-          <w:lang w:eastAsia="hr-HR"/>
-        </w:rPr>
-        <w:t>odavanje petog i šestog levela sa novom pozadino</w:t>
+        <w:t>Dodavanje petog i šestog levela sa novom pozadino</w:t>
       </w:r>
       <w:r>
         <w:rPr>
@@ -2667,6 +2596,24 @@
           <w:rFonts w:ascii="Arial" w:hAnsi="Arial" w:cs="Arial"/>
         </w:rPr>
         <w:t>2.5h – dodavanje petog levela: dodavanje platformi, neprijatelja i novčića</w:t>
+      </w:r>
+    </w:p>
+    <w:p>
+      <w:pPr>
+        <w:pStyle w:val="ListParagraph"/>
+        <w:numPr>
+          <w:ilvl w:val="0"/>
+          <w:numId w:val="7"/>
+        </w:numPr>
+        <w:rPr>
+          <w:rFonts w:ascii="Arial" w:hAnsi="Arial" w:cs="Arial"/>
+        </w:rPr>
+      </w:pPr>
+      <w:r>
+        <w:rPr>
+          <w:rFonts w:ascii="Arial" w:hAnsi="Arial" w:cs="Arial"/>
+        </w:rPr>
+        <w:t>1h – Preoblikovanje igrice tako da se u svim levelima koristi ista Kirlia, a ne u svakom posebna, pri čemu se prenose trenutni rezultat i zdravlje Kirlie iz prošlog levela što omogućuje konačni ispis rezultata</w:t>
       </w:r>
     </w:p>
     <w:p>
@@ -2691,7 +2638,7 @@
 </file>
 
 <file path=word/numbering.xml><?xml version="1.0" encoding="utf-8"?>
-<w:numbering xmlns:wpc="http://schemas.microsoft.com/office/word/2010/wordprocessingCanvas" xmlns:cx="http://schemas.microsoft.com/office/drawing/2014/chartex" xmlns:cx1="http://schemas.microsoft.com/office/drawing/2015/9/8/chartex" xmlns:cx2="http://schemas.microsoft.com/office/drawing/2015/10/21/chartex" xmlns:cx3="http://schemas.microsoft.com/office/drawing/2016/5/9/chartex" xmlns:cx4="http://schemas.microsoft.com/office/drawing/2016/5/10/chartex" xmlns:cx5="http://schemas.microsoft.com/office/drawing/2016/5/11/chartex" xmlns:cx6="http://schemas.microsoft.com/office/drawing/2016/5/12/chartex" xmlns:cx7="http://schemas.microsoft.com/office/drawing/2016/5/13/chartex" xmlns:cx8="http://schemas.microsoft.com/office/drawing/2016/5/14/chartex" xmlns:mc="http://schemas.openxmlformats.org/markup-compatibility/2006" xmlns:aink="http://schemas.microsoft.com/office/drawing/2016/ink" xmlns:am3d="http://schemas.microsoft.com/office/drawing/2017/model3d" xmlns:o="urn:schemas-microsoft-com:office:office" xmlns:oel="http://schemas.microsoft.com/office/2019/extlst" xmlns:r="http://schemas.openxmlformats.org/officeDocument/2006/relationships" xmlns:m="http://schemas.openxmlformats.org/officeDocument/2006/math" xmlns:v="urn:schemas-microsoft-com:vml" xmlns:wp14="http://schemas.microsoft.com/office/word/2010/wordprocessingDrawing" xmlns:wp="http://schemas.openxmlformats.org/drawingml/2006/wordprocessingDrawing" xmlns:w10="urn:schemas-microsoft-com:office:word" xmlns:w="http://schemas.openxmlformats.org/wordprocessingml/2006/main" xmlns:w14="http://schemas.microsoft.com/office/word/2010/wordml" xmlns:w15="http://schemas.microsoft.com/office/word/2012/wordml" xmlns:w16cex="http://schemas.microsoft.com/office/word/2018/wordml/cex" xmlns:w16cid="http://schemas.microsoft.com/office/word/2016/wordml/cid" xmlns:w16="http://schemas.microsoft.com/office/word/2018/wordml" xmlns:w16du="http://schemas.microsoft.com/office/word/2023/wordml/word16du" xmlns:w16sdtdh="http://schemas.microsoft.com/office/word/2020/wordml/sdtdatahash" xmlns:w16se="http://schemas.microsoft.com/office/word/2015/wordml/symex" xmlns:wpg="http://schemas.microsoft.com/office/word/2010/wordprocessingGroup" xmlns:wpi="http://schemas.microsoft.com/office/word/2010/wordprocessingInk" xmlns:wne="http://schemas.microsoft.com/office/word/2006/wordml" xmlns:wps="http://schemas.microsoft.com/office/word/2010/wordprocessingShape" mc:Ignorable="w14 w15 w16se w16cid w16 w16cex w16sdtdh w16du wp14">
+<w:numbering xmlns:wpc="http://schemas.microsoft.com/office/word/2010/wordprocessingCanvas" xmlns:cx="http://schemas.microsoft.com/office/drawing/2014/chartex" xmlns:cx1="http://schemas.microsoft.com/office/drawing/2015/9/8/chartex" xmlns:cx2="http://schemas.microsoft.com/office/drawing/2015/10/21/chartex" xmlns:cx3="http://schemas.microsoft.com/office/drawing/2016/5/9/chartex" xmlns:cx4="http://schemas.microsoft.com/office/drawing/2016/5/10/chartex" xmlns:cx5="http://schemas.microsoft.com/office/drawing/2016/5/11/chartex" xmlns:cx6="http://schemas.microsoft.com/office/drawing/2016/5/12/chartex" xmlns:cx7="http://schemas.microsoft.com/office/drawing/2016/5/13/chartex" xmlns:cx8="http://schemas.microsoft.com/office/drawing/2016/5/14/chartex" xmlns:mc="http://schemas.openxmlformats.org/markup-compatibility/2006" xmlns:aink="http://schemas.microsoft.com/office/drawing/2016/ink" xmlns:am3d="http://schemas.microsoft.com/office/drawing/2017/model3d" xmlns:o="urn:schemas-microsoft-com:office:office" xmlns:oel="http://schemas.microsoft.com/office/2019/extlst" xmlns:r="http://schemas.openxmlformats.org/officeDocument/2006/relationships" xmlns:m="http://schemas.openxmlformats.org/officeDocument/2006/math" xmlns:v="urn:schemas-microsoft-com:vml" xmlns:wp14="http://schemas.microsoft.com/office/word/2010/wordprocessingDrawing" xmlns:wp="http://schemas.openxmlformats.org/drawingml/2006/wordprocessingDrawing" xmlns:w10="urn:schemas-microsoft-com:office:word" xmlns:w="http://schemas.openxmlformats.org/wordprocessingml/2006/main" xmlns:w14="http://schemas.microsoft.com/office/word/2010/wordml" xmlns:w15="http://schemas.microsoft.com/office/word/2012/wordml" xmlns:w16cex="http://schemas.microsoft.com/office/word/2018/wordml/cex" xmlns:w16cid="http://schemas.microsoft.com/office/word/2016/wordml/cid" xmlns:w16="http://schemas.microsoft.com/office/word/2018/wordml" xmlns:w16du="http://schemas.microsoft.com/office/word/2023/wordml/word16du" xmlns:w16sdtdh="http://schemas.microsoft.com/office/word/2020/wordml/sdtdatahash" xmlns:w16sdtfl="http://schemas.microsoft.com/office/word/2024/wordml/sdtformatlock" xmlns:w16se="http://schemas.microsoft.com/office/word/2015/wordml/symex" xmlns:wpg="http://schemas.microsoft.com/office/word/2010/wordprocessingGroup" xmlns:wpi="http://schemas.microsoft.com/office/word/2010/wordprocessingInk" xmlns:wne="http://schemas.microsoft.com/office/word/2006/wordml" xmlns:wps="http://schemas.microsoft.com/office/word/2010/wordprocessingShape" mc:Ignorable="w14 w15 w16se w16cid w16 w16cex w16sdtdh w16sdtfl w16du wp14">
   <w:abstractNum w:abstractNumId="0" w15:restartNumberingAfterBreak="0">
     <w:nsid w:val="0E6B5B42"/>
     <w:multiLevelType w:val="hybridMultilevel"/>
@@ -3508,7 +3455,7 @@
 </file>
 
 <file path=word/styles.xml><?xml version="1.0" encoding="utf-8"?>
-<w:styles xmlns:mc="http://schemas.openxmlformats.org/markup-compatibility/2006" xmlns:r="http://schemas.openxmlformats.org/officeDocument/2006/relationships" xmlns:w="http://schemas.openxmlformats.org/wordprocessingml/2006/main" xmlns:w14="http://schemas.microsoft.com/office/word/2010/wordml" xmlns:w15="http://schemas.microsoft.com/office/word/2012/wordml" xmlns:w16cex="http://schemas.microsoft.com/office/word/2018/wordml/cex" xmlns:w16cid="http://schemas.microsoft.com/office/word/2016/wordml/cid" xmlns:w16="http://schemas.microsoft.com/office/word/2018/wordml" xmlns:w16du="http://schemas.microsoft.com/office/word/2023/wordml/word16du" xmlns:w16sdtdh="http://schemas.microsoft.com/office/word/2020/wordml/sdtdatahash" xmlns:w16se="http://schemas.microsoft.com/office/word/2015/wordml/symex" mc:Ignorable="w14 w15 w16se w16cid w16 w16cex w16sdtdh w16du">
+<w:styles xmlns:mc="http://schemas.openxmlformats.org/markup-compatibility/2006" xmlns:r="http://schemas.openxmlformats.org/officeDocument/2006/relationships" xmlns:w="http://schemas.openxmlformats.org/wordprocessingml/2006/main" xmlns:w14="http://schemas.microsoft.com/office/word/2010/wordml" xmlns:w15="http://schemas.microsoft.com/office/word/2012/wordml" xmlns:w16cex="http://schemas.microsoft.com/office/word/2018/wordml/cex" xmlns:w16cid="http://schemas.microsoft.com/office/word/2016/wordml/cid" xmlns:w16="http://schemas.microsoft.com/office/word/2018/wordml" xmlns:w16du="http://schemas.microsoft.com/office/word/2023/wordml/word16du" xmlns:w16sdtdh="http://schemas.microsoft.com/office/word/2020/wordml/sdtdatahash" xmlns:w16sdtfl="http://schemas.microsoft.com/office/word/2024/wordml/sdtformatlock" xmlns:w16se="http://schemas.microsoft.com/office/word/2015/wordml/symex" mc:Ignorable="w14 w15 w16se w16cid w16 w16cex w16sdtdh w16sdtfl w16du">
   <w:docDefaults>
     <w:rPrDefault>
       <w:rPr>

</xml_diff>

<commit_message>
Dodan ispis konacnog rezultata i malo promijenjen nacin bodovanja
</commit_message>
<xml_diff>
--- a/Dokumentacija/Super_Kirlia_dorada.docx
+++ b/Dokumentacija/Super_Kirlia_dorada.docx
@@ -2301,6 +2301,31 @@
           <w:color w:val="000000"/>
           <w:lang w:eastAsia="hr-HR"/>
         </w:rPr>
+        <w:t>Dodan ispis koonačnog rezultata u slučaju gubitka i pobjede</w:t>
+      </w:r>
+    </w:p>
+    <w:p>
+      <w:pPr>
+        <w:pStyle w:val="ListParagraph"/>
+        <w:numPr>
+          <w:ilvl w:val="0"/>
+          <w:numId w:val="5"/>
+        </w:numPr>
+        <w:spacing w:after="0" w:line="240" w:lineRule="auto"/>
+        <w:rPr>
+          <w:rFonts w:ascii="Arial" w:eastAsia="Times New Roman" w:hAnsi="Arial" w:cs="Arial"/>
+          <w:noProof w:val="0"/>
+          <w:color w:val="000000"/>
+          <w:lang w:eastAsia="hr-HR"/>
+        </w:rPr>
+      </w:pPr>
+      <w:r>
+        <w:rPr>
+          <w:rFonts w:ascii="Arial" w:eastAsia="Times New Roman" w:hAnsi="Arial" w:cs="Arial"/>
+          <w:noProof w:val="0"/>
+          <w:color w:val="000000"/>
+          <w:lang w:eastAsia="hr-HR"/>
+        </w:rPr>
         <w:t>Pokušat dodati isti lik</w:t>
       </w:r>
     </w:p>
@@ -2349,42 +2374,6 @@
     </w:p>
     <w:p>
       <w:pPr>
-        <w:pStyle w:val="ListParagraph"/>
-        <w:numPr>
-          <w:ilvl w:val="0"/>
-          <w:numId w:val="5"/>
-        </w:numPr>
-        <w:spacing w:after="0" w:line="240" w:lineRule="auto"/>
-        <w:rPr>
-          <w:rFonts w:ascii="Arial" w:eastAsia="Times New Roman" w:hAnsi="Arial" w:cs="Arial"/>
-          <w:noProof w:val="0"/>
-          <w:color w:val="000000"/>
-          <w:lang w:eastAsia="hr-HR"/>
-        </w:rPr>
-      </w:pPr>
-      <w:r>
-        <w:rPr>
-          <w:rFonts w:ascii="Arial" w:eastAsia="Times New Roman" w:hAnsi="Arial" w:cs="Arial"/>
-          <w:noProof w:val="0"/>
-          <w:color w:val="000000"/>
-          <w:lang w:eastAsia="hr-HR"/>
-        </w:rPr>
-        <w:t>Pokušat dodati konacni rezultat</w:t>
-      </w:r>
-    </w:p>
-    <w:p>
-      <w:pPr>
-        <w:spacing w:after="0" w:line="240" w:lineRule="auto"/>
-        <w:rPr>
-          <w:rFonts w:ascii="Arial" w:eastAsia="Times New Roman" w:hAnsi="Arial" w:cs="Arial"/>
-          <w:noProof w:val="0"/>
-          <w:color w:val="000000"/>
-          <w:lang w:eastAsia="hr-HR"/>
-        </w:rPr>
-      </w:pPr>
-    </w:p>
-    <w:p>
-      <w:pPr>
         <w:spacing w:after="0" w:line="240" w:lineRule="auto"/>
         <w:rPr>
           <w:rFonts w:ascii="Arial" w:eastAsia="Times New Roman" w:hAnsi="Arial" w:cs="Arial"/>
@@ -2614,6 +2603,30 @@
           <w:rFonts w:ascii="Arial" w:hAnsi="Arial" w:cs="Arial"/>
         </w:rPr>
         <w:t>1h – Preoblikovanje igrice tako da se u svim levelima koristi ista Kirlia, a ne u svakom posebna, pri čemu se prenose trenutni rezultat i zdravlje Kirlie iz prošlog levela što omogućuje konačni ispis rezultata</w:t>
+      </w:r>
+    </w:p>
+    <w:p>
+      <w:pPr>
+        <w:pStyle w:val="ListParagraph"/>
+        <w:numPr>
+          <w:ilvl w:val="0"/>
+          <w:numId w:val="7"/>
+        </w:numPr>
+        <w:rPr>
+          <w:rFonts w:ascii="Arial" w:hAnsi="Arial" w:cs="Arial"/>
+        </w:rPr>
+      </w:pPr>
+      <w:r>
+        <w:rPr>
+          <w:rFonts w:ascii="Arial" w:hAnsi="Arial" w:cs="Arial"/>
+        </w:rPr>
+        <w:t>0.5</w:t>
+      </w:r>
+      <w:r>
+        <w:rPr>
+          <w:rFonts w:ascii="Arial" w:hAnsi="Arial" w:cs="Arial"/>
+        </w:rPr>
+        <w:t>h – Ispis konačnog rezultata</w:t>
       </w:r>
     </w:p>
     <w:p>

</xml_diff>

<commit_message>
Dodana nova glazba za sesti level te rijeseni popratni bugovi
</commit_message>
<xml_diff>
--- a/Dokumentacija/Super_Kirlia_dorada.docx
+++ b/Dokumentacija/Super_Kirlia_dorada.docx
@@ -2267,16 +2267,34 @@
           <w:color w:val="000000"/>
           <w:lang w:eastAsia="hr-HR"/>
         </w:rPr>
-        <w:t>Dodavanje petog i šestog levela sa novom pozadino</w:t>
-      </w:r>
-      <w:r>
-        <w:rPr>
-          <w:rFonts w:ascii="Arial" w:eastAsia="Times New Roman" w:hAnsi="Arial" w:cs="Arial"/>
-          <w:noProof w:val="0"/>
-          <w:color w:val="000000"/>
-          <w:lang w:eastAsia="hr-HR"/>
-        </w:rPr>
-        <w:t>m</w:t>
+        <w:t>Dodavanje petog i šestog levela sa nov</w:t>
+      </w:r>
+      <w:r>
+        <w:rPr>
+          <w:rFonts w:ascii="Arial" w:eastAsia="Times New Roman" w:hAnsi="Arial" w:cs="Arial"/>
+          <w:noProof w:val="0"/>
+          <w:color w:val="000000"/>
+          <w:lang w:eastAsia="hr-HR"/>
+        </w:rPr>
+        <w:t>i</w:t>
+      </w:r>
+      <w:r>
+        <w:rPr>
+          <w:rFonts w:ascii="Arial" w:eastAsia="Times New Roman" w:hAnsi="Arial" w:cs="Arial"/>
+          <w:noProof w:val="0"/>
+          <w:color w:val="000000"/>
+          <w:lang w:eastAsia="hr-HR"/>
+        </w:rPr>
+        <w:t>m pozadin</w:t>
+      </w:r>
+      <w:r>
+        <w:rPr>
+          <w:rFonts w:ascii="Arial" w:eastAsia="Times New Roman" w:hAnsi="Arial" w:cs="Arial"/>
+          <w:noProof w:val="0"/>
+          <w:color w:val="000000"/>
+          <w:lang w:eastAsia="hr-HR"/>
+        </w:rPr>
+        <w:t>ama</w:t>
       </w:r>
     </w:p>
     <w:p>
@@ -2301,6 +2319,31 @@
           <w:color w:val="000000"/>
           <w:lang w:eastAsia="hr-HR"/>
         </w:rPr>
+        <w:t>Dodana nova muzika za šesti(zadnji) boss level</w:t>
+      </w:r>
+    </w:p>
+    <w:p>
+      <w:pPr>
+        <w:pStyle w:val="ListParagraph"/>
+        <w:numPr>
+          <w:ilvl w:val="0"/>
+          <w:numId w:val="5"/>
+        </w:numPr>
+        <w:spacing w:after="0" w:line="240" w:lineRule="auto"/>
+        <w:rPr>
+          <w:rFonts w:ascii="Arial" w:eastAsia="Times New Roman" w:hAnsi="Arial" w:cs="Arial"/>
+          <w:noProof w:val="0"/>
+          <w:color w:val="000000"/>
+          <w:lang w:eastAsia="hr-HR"/>
+        </w:rPr>
+      </w:pPr>
+      <w:r>
+        <w:rPr>
+          <w:rFonts w:ascii="Arial" w:eastAsia="Times New Roman" w:hAnsi="Arial" w:cs="Arial"/>
+          <w:noProof w:val="0"/>
+          <w:color w:val="000000"/>
+          <w:lang w:eastAsia="hr-HR"/>
+        </w:rPr>
         <w:t>Dodan ispis konačnog rezultata u slučaju gubitka i pobjede</w:t>
       </w:r>
     </w:p>
@@ -2326,7 +2369,43 @@
           <w:color w:val="000000"/>
           <w:lang w:eastAsia="hr-HR"/>
         </w:rPr>
-        <w:t>Promijenjen način bodovanja pri čemu se nagrađuje igrača koji sačuva health te ubija neprijatelje:</w:t>
+        <w:t xml:space="preserve">Promijenjen način bodovanja pri čemu se nagrađuje igrača koji sačuva </w:t>
+      </w:r>
+      <w:r>
+        <w:rPr>
+          <w:rFonts w:ascii="Arial" w:eastAsia="Times New Roman" w:hAnsi="Arial" w:cs="Arial"/>
+          <w:noProof w:val="0"/>
+          <w:color w:val="000000"/>
+          <w:lang w:eastAsia="hr-HR"/>
+        </w:rPr>
+        <w:t xml:space="preserve">više </w:t>
+      </w:r>
+      <w:r>
+        <w:rPr>
+          <w:rFonts w:ascii="Arial" w:eastAsia="Times New Roman" w:hAnsi="Arial" w:cs="Arial"/>
+          <w:noProof w:val="0"/>
+          <w:color w:val="000000"/>
+          <w:lang w:eastAsia="hr-HR"/>
+        </w:rPr>
+        <w:t>health</w:t>
+      </w:r>
+      <w:r>
+        <w:rPr>
+          <w:rFonts w:ascii="Arial" w:eastAsia="Times New Roman" w:hAnsi="Arial" w:cs="Arial"/>
+          <w:noProof w:val="0"/>
+          <w:color w:val="000000"/>
+          <w:lang w:eastAsia="hr-HR"/>
+        </w:rPr>
+        <w:t>a</w:t>
+      </w:r>
+      <w:r>
+        <w:rPr>
+          <w:rFonts w:ascii="Arial" w:eastAsia="Times New Roman" w:hAnsi="Arial" w:cs="Arial"/>
+          <w:noProof w:val="0"/>
+          <w:color w:val="000000"/>
+          <w:lang w:eastAsia="hr-HR"/>
+        </w:rPr>
+        <w:t xml:space="preserve"> te ubija neprijatelje:</w:t>
       </w:r>
     </w:p>
     <w:p>
@@ -2426,59 +2505,22 @@
           <w:color w:val="000000"/>
           <w:lang w:eastAsia="hr-HR"/>
         </w:rPr>
-        <w:t>Pokušat dodati isti lik</w:t>
-      </w:r>
-    </w:p>
-    <w:p>
-      <w:pPr>
-        <w:pStyle w:val="ListParagraph"/>
-        <w:numPr>
-          <w:ilvl w:val="0"/>
-          <w:numId w:val="5"/>
-        </w:numPr>
-        <w:spacing w:after="0" w:line="240" w:lineRule="auto"/>
-        <w:rPr>
-          <w:rFonts w:ascii="Arial" w:eastAsia="Times New Roman" w:hAnsi="Arial" w:cs="Arial"/>
-          <w:noProof w:val="0"/>
-          <w:color w:val="000000"/>
-          <w:lang w:eastAsia="hr-HR"/>
-        </w:rPr>
-      </w:pPr>
-      <w:r>
-        <w:rPr>
-          <w:rFonts w:ascii="Arial" w:eastAsia="Times New Roman" w:hAnsi="Arial" w:cs="Arial"/>
-          <w:noProof w:val="0"/>
-          <w:color w:val="000000"/>
-          <w:lang w:eastAsia="hr-HR"/>
-        </w:rPr>
-        <w:t>Poku</w:t>
-      </w:r>
-      <w:r>
-        <w:rPr>
-          <w:rFonts w:ascii="Arial" w:eastAsia="Times New Roman" w:hAnsi="Arial" w:cs="Arial"/>
-          <w:noProof w:val="0"/>
-          <w:color w:val="000000"/>
-          <w:lang w:eastAsia="hr-HR"/>
-        </w:rPr>
-        <w:t>š</w:t>
-      </w:r>
-      <w:r>
-        <w:rPr>
-          <w:rFonts w:ascii="Arial" w:eastAsia="Times New Roman" w:hAnsi="Arial" w:cs="Arial"/>
-          <w:noProof w:val="0"/>
-          <w:color w:val="000000"/>
-          <w:lang w:eastAsia="hr-HR"/>
-        </w:rPr>
-        <w:t>at dodati oznaku levela</w:t>
-      </w:r>
-    </w:p>
-    <w:p>
-      <w:pPr>
-        <w:pStyle w:val="ListParagraph"/>
-        <w:numPr>
-          <w:ilvl w:val="0"/>
-          <w:numId w:val="5"/>
-        </w:numPr>
+        <w:t>Test</w:t>
+      </w:r>
+    </w:p>
+    <w:p>
+      <w:pPr>
+        <w:spacing w:after="0" w:line="240" w:lineRule="auto"/>
+        <w:rPr>
+          <w:rFonts w:ascii="Arial" w:eastAsia="Times New Roman" w:hAnsi="Arial" w:cs="Arial"/>
+          <w:noProof w:val="0"/>
+          <w:color w:val="000000"/>
+          <w:lang w:eastAsia="hr-HR"/>
+        </w:rPr>
+      </w:pPr>
+    </w:p>
+    <w:p>
+      <w:pPr>
         <w:spacing w:after="0" w:line="240" w:lineRule="auto"/>
         <w:rPr>
           <w:rFonts w:ascii="Arial" w:eastAsia="Times New Roman" w:hAnsi="Arial" w:cs="Arial"/>
@@ -2873,6 +2915,91 @@
           <w:rFonts w:ascii="Arial" w:hAnsi="Arial" w:cs="Arial"/>
         </w:rPr>
         <w:t>level u GIMP-u</w:t>
+      </w:r>
+    </w:p>
+    <w:p>
+      <w:pPr>
+        <w:pStyle w:val="ListParagraph"/>
+        <w:numPr>
+          <w:ilvl w:val="0"/>
+          <w:numId w:val="7"/>
+        </w:numPr>
+        <w:rPr>
+          <w:rFonts w:ascii="Arial" w:hAnsi="Arial" w:cs="Arial"/>
+        </w:rPr>
+      </w:pPr>
+      <w:r>
+        <w:rPr>
+          <w:rFonts w:ascii="Arial" w:hAnsi="Arial" w:cs="Arial"/>
+        </w:rPr>
+        <w:t>0.5h – uređivanje novog neprijatelja u GIMP-u</w:t>
+      </w:r>
+    </w:p>
+    <w:p>
+      <w:pPr>
+        <w:pStyle w:val="ListParagraph"/>
+        <w:numPr>
+          <w:ilvl w:val="0"/>
+          <w:numId w:val="7"/>
+        </w:numPr>
+        <w:rPr>
+          <w:rFonts w:ascii="Arial" w:hAnsi="Arial" w:cs="Arial"/>
+        </w:rPr>
+      </w:pPr>
+      <w:r>
+        <w:rPr>
+          <w:rFonts w:ascii="Arial" w:hAnsi="Arial" w:cs="Arial"/>
+        </w:rPr>
+        <w:lastRenderedPageBreak/>
+        <w:t xml:space="preserve">2h – dodavanje </w:t>
+      </w:r>
+      <w:r>
+        <w:rPr>
+          <w:rFonts w:ascii="Arial" w:hAnsi="Arial" w:cs="Arial"/>
+        </w:rPr>
+        <w:t>šestog(zadnjeg)</w:t>
+      </w:r>
+      <w:r>
+        <w:rPr>
+          <w:rFonts w:ascii="Arial" w:hAnsi="Arial" w:cs="Arial"/>
+        </w:rPr>
+        <w:t xml:space="preserve"> levela: dodavanje platformi, </w:t>
+      </w:r>
+      <w:r>
+        <w:rPr>
+          <w:rFonts w:ascii="Arial" w:hAnsi="Arial" w:cs="Arial"/>
+        </w:rPr>
+        <w:t xml:space="preserve">novog </w:t>
+      </w:r>
+      <w:r>
+        <w:rPr>
+          <w:rFonts w:ascii="Arial" w:hAnsi="Arial" w:cs="Arial"/>
+        </w:rPr>
+        <w:t>neprijatelja i novčić</w:t>
+      </w:r>
+      <w:r>
+        <w:rPr>
+          <w:rFonts w:ascii="Arial" w:hAnsi="Arial" w:cs="Arial"/>
+        </w:rPr>
+        <w:t>a</w:t>
+      </w:r>
+    </w:p>
+    <w:p>
+      <w:pPr>
+        <w:pStyle w:val="ListParagraph"/>
+        <w:numPr>
+          <w:ilvl w:val="0"/>
+          <w:numId w:val="7"/>
+        </w:numPr>
+        <w:rPr>
+          <w:rFonts w:ascii="Arial" w:hAnsi="Arial" w:cs="Arial"/>
+        </w:rPr>
+      </w:pPr>
+      <w:r>
+        <w:rPr>
+          <w:rFonts w:ascii="Arial" w:hAnsi="Arial" w:cs="Arial"/>
+        </w:rPr>
+        <w:t>1h – dodavanje nove boss muzike za zadnji level i rješavanje popratnih buggova koji su nastali prilikom miješanja sa prijašnjom pozadinskom glazbom</w:t>
       </w:r>
     </w:p>
     <w:p>

</xml_diff>

<commit_message>
Dodan kostur za buducu implementaciju health_pickupa
</commit_message>
<xml_diff>
--- a/Dokumentacija/Super_Kirlia_dorada.docx
+++ b/Dokumentacija/Super_Kirlia_dorada.docx
@@ -2505,7 +2505,7 @@
           <w:color w:val="000000"/>
           <w:lang w:eastAsia="hr-HR"/>
         </w:rPr>
-        <w:t>Test</w:t>
+        <w:t>Dodan kostur za buduću implementaciju health pickupa(novčića) koji kada se skupe povećaju health Kirlije za jedan</w:t>
       </w:r>
     </w:p>
     <w:p>
@@ -2615,8 +2615,49 @@
           <w:color w:val="000000"/>
           <w:lang w:eastAsia="hr-HR"/>
         </w:rPr>
-        <w:t>Dodat</w:t>
-      </w:r>
+        <w:t>Pokušat dodati isti lik</w:t>
+      </w:r>
+    </w:p>
+    <w:p>
+      <w:pPr>
+        <w:pStyle w:val="ListParagraph"/>
+        <w:numPr>
+          <w:ilvl w:val="0"/>
+          <w:numId w:val="6"/>
+        </w:numPr>
+        <w:spacing w:after="0" w:line="240" w:lineRule="auto"/>
+        <w:rPr>
+          <w:rFonts w:ascii="Arial" w:eastAsia="Times New Roman" w:hAnsi="Arial" w:cs="Arial"/>
+          <w:noProof w:val="0"/>
+          <w:color w:val="000000"/>
+          <w:lang w:eastAsia="hr-HR"/>
+        </w:rPr>
+      </w:pPr>
+      <w:r>
+        <w:rPr>
+          <w:rFonts w:ascii="Arial" w:eastAsia="Times New Roman" w:hAnsi="Arial" w:cs="Arial"/>
+          <w:noProof w:val="0"/>
+          <w:color w:val="000000"/>
+          <w:lang w:eastAsia="hr-HR"/>
+        </w:rPr>
+        <w:t>Pokušat dodati oznaku levela</w:t>
+      </w:r>
+    </w:p>
+    <w:p>
+      <w:pPr>
+        <w:pStyle w:val="ListParagraph"/>
+        <w:numPr>
+          <w:ilvl w:val="0"/>
+          <w:numId w:val="6"/>
+        </w:numPr>
+        <w:spacing w:after="0" w:line="240" w:lineRule="auto"/>
+        <w:rPr>
+          <w:rFonts w:ascii="Arial" w:eastAsia="Times New Roman" w:hAnsi="Arial" w:cs="Arial"/>
+          <w:noProof w:val="0"/>
+          <w:color w:val="000000"/>
+          <w:lang w:eastAsia="hr-HR"/>
+        </w:rPr>
+      </w:pPr>
     </w:p>
     <w:p>
       <w:pPr>
@@ -2932,6 +2973,7 @@
         <w:rPr>
           <w:rFonts w:ascii="Arial" w:hAnsi="Arial" w:cs="Arial"/>
         </w:rPr>
+        <w:lastRenderedPageBreak/>
         <w:t>0.5h – uređivanje novog neprijatelja u GIMP-u</w:t>
       </w:r>
     </w:p>
@@ -2950,7 +2992,6 @@
         <w:rPr>
           <w:rFonts w:ascii="Arial" w:hAnsi="Arial" w:cs="Arial"/>
         </w:rPr>
-        <w:lastRenderedPageBreak/>
         <w:t xml:space="preserve">2h – dodavanje </w:t>
       </w:r>
       <w:r>
@@ -2999,7 +3040,49 @@
         <w:rPr>
           <w:rFonts w:ascii="Arial" w:hAnsi="Arial" w:cs="Arial"/>
         </w:rPr>
-        <w:t>1h – dodavanje nove boss muzike za zadnji level i rješavanje popratnih buggova koji su nastali prilikom miješanja sa prijašnjom pozadinskom glazbom</w:t>
+        <w:t>1</w:t>
+      </w:r>
+      <w:r>
+        <w:rPr>
+          <w:rFonts w:ascii="Arial" w:hAnsi="Arial" w:cs="Arial"/>
+        </w:rPr>
+        <w:t>.5</w:t>
+      </w:r>
+      <w:r>
+        <w:rPr>
+          <w:rFonts w:ascii="Arial" w:hAnsi="Arial" w:cs="Arial"/>
+        </w:rPr>
+        <w:t>h – dodavanje nove boss muzike za zadnji level i rješavanje popratnih buggova koji su nastali prilikom miješanja sa prijašnjom pozadinskom glazbom</w:t>
+      </w:r>
+    </w:p>
+    <w:p>
+      <w:pPr>
+        <w:pStyle w:val="ListParagraph"/>
+        <w:numPr>
+          <w:ilvl w:val="0"/>
+          <w:numId w:val="7"/>
+        </w:numPr>
+        <w:rPr>
+          <w:rFonts w:ascii="Arial" w:hAnsi="Arial" w:cs="Arial"/>
+        </w:rPr>
+      </w:pPr>
+      <w:r>
+        <w:rPr>
+          <w:rFonts w:ascii="Arial" w:hAnsi="Arial" w:cs="Arial"/>
+        </w:rPr>
+        <w:t>2</w:t>
+      </w:r>
+      <w:r>
+        <w:rPr>
+          <w:rFonts w:ascii="Arial" w:hAnsi="Arial" w:cs="Arial"/>
+        </w:rPr>
+        <w:t>.5</w:t>
+      </w:r>
+      <w:r>
+        <w:rPr>
+          <w:rFonts w:ascii="Arial" w:hAnsi="Arial" w:cs="Arial"/>
+        </w:rPr>
+        <w:t>h – dodavanje osnova za health „novčiće“; prilikom njihovog skupljanja se health poveća za jedan; nije do kraja implementirano zbog nedostatka vremena tako da sam maknuo zeznute dijelove i ostavio kostur</w:t>
       </w:r>
     </w:p>
     <w:p>

</xml_diff>

<commit_message>
Dovrsena dokumentacija u wordu
</commit_message>
<xml_diff>
--- a/Dokumentacija/Super_Kirlia_dorada.docx
+++ b/Dokumentacija/Super_Kirlia_dorada.docx
@@ -2319,7 +2319,68 @@
           <w:color w:val="000000"/>
           <w:lang w:eastAsia="hr-HR"/>
         </w:rPr>
-        <w:t>Dodana nova muzika za šesti(zadnji) boss level</w:t>
+        <w:t>Dodana nova muzika za šesti(</w:t>
+      </w:r>
+      <w:r>
+        <w:rPr>
+          <w:rFonts w:ascii="Arial" w:eastAsia="Times New Roman" w:hAnsi="Arial" w:cs="Arial"/>
+          <w:noProof w:val="0"/>
+          <w:color w:val="000000"/>
+          <w:lang w:eastAsia="hr-HR"/>
+        </w:rPr>
+        <w:t xml:space="preserve">za sada </w:t>
+      </w:r>
+      <w:r>
+        <w:rPr>
+          <w:rFonts w:ascii="Arial" w:eastAsia="Times New Roman" w:hAnsi="Arial" w:cs="Arial"/>
+          <w:noProof w:val="0"/>
+          <w:color w:val="000000"/>
+          <w:lang w:eastAsia="hr-HR"/>
+        </w:rPr>
+        <w:t>zadnji) boss level</w:t>
+      </w:r>
+    </w:p>
+    <w:p>
+      <w:pPr>
+        <w:pStyle w:val="ListParagraph"/>
+        <w:numPr>
+          <w:ilvl w:val="0"/>
+          <w:numId w:val="5"/>
+        </w:numPr>
+        <w:spacing w:after="0" w:line="240" w:lineRule="auto"/>
+        <w:rPr>
+          <w:rFonts w:ascii="Arial" w:eastAsia="Times New Roman" w:hAnsi="Arial" w:cs="Arial"/>
+          <w:noProof w:val="0"/>
+          <w:color w:val="000000"/>
+          <w:lang w:eastAsia="hr-HR"/>
+        </w:rPr>
+      </w:pPr>
+      <w:r>
+        <w:rPr>
+          <w:rFonts w:ascii="Arial" w:eastAsia="Times New Roman" w:hAnsi="Arial" w:cs="Arial"/>
+          <w:noProof w:val="0"/>
+          <w:color w:val="000000"/>
+          <w:lang w:eastAsia="hr-HR"/>
+        </w:rPr>
+        <w:t xml:space="preserve">Dodano prenošenje Kirlie iz jednog u drugi level pri čemu se sačuva trenutno zdravlje i rezultat </w:t>
+      </w:r>
+      <w:r>
+        <w:rPr>
+          <w:rFonts w:ascii="Arial" w:eastAsia="Times New Roman" w:hAnsi="Arial" w:cs="Arial"/>
+          <w:noProof w:val="0"/>
+          <w:color w:val="000000"/>
+          <w:lang w:eastAsia="hr-HR"/>
+        </w:rPr>
+        <w:t>K</w:t>
+      </w:r>
+      <w:r>
+        <w:rPr>
+          <w:rFonts w:ascii="Arial" w:eastAsia="Times New Roman" w:hAnsi="Arial" w:cs="Arial"/>
+          <w:noProof w:val="0"/>
+          <w:color w:val="000000"/>
+          <w:lang w:eastAsia="hr-HR"/>
+        </w:rPr>
+        <w:t>irlije što omogučuje pamćenje do sada dobivenog rezultata</w:t>
       </w:r>
     </w:p>
     <w:p>
@@ -2430,7 +2491,25 @@
           <w:color w:val="000000"/>
           <w:lang w:eastAsia="hr-HR"/>
         </w:rPr>
-        <w:t>+10 bodova – skupljanje novčića</w:t>
+        <w:t>+10 bodova – s</w:t>
+      </w:r>
+      <w:r>
+        <w:rPr>
+          <w:rFonts w:ascii="Arial" w:eastAsia="Times New Roman" w:hAnsi="Arial" w:cs="Arial"/>
+          <w:noProof w:val="0"/>
+          <w:color w:val="000000"/>
+          <w:lang w:eastAsia="hr-HR"/>
+        </w:rPr>
+        <w:t>a</w:t>
+      </w:r>
+      <w:r>
+        <w:rPr>
+          <w:rFonts w:ascii="Arial" w:eastAsia="Times New Roman" w:hAnsi="Arial" w:cs="Arial"/>
+          <w:noProof w:val="0"/>
+          <w:color w:val="000000"/>
+          <w:lang w:eastAsia="hr-HR"/>
+        </w:rPr>
+        <w:t>kupljanje novčića</w:t>
       </w:r>
     </w:p>
     <w:p>
@@ -2487,6 +2566,31 @@
       <w:pPr>
         <w:pStyle w:val="ListParagraph"/>
         <w:numPr>
+          <w:ilvl w:val="3"/>
+          <w:numId w:val="3"/>
+        </w:numPr>
+        <w:spacing w:after="0" w:line="240" w:lineRule="auto"/>
+        <w:rPr>
+          <w:rFonts w:ascii="Arial" w:eastAsia="Times New Roman" w:hAnsi="Arial" w:cs="Arial"/>
+          <w:noProof w:val="0"/>
+          <w:color w:val="000000"/>
+          <w:lang w:eastAsia="hr-HR"/>
+        </w:rPr>
+      </w:pPr>
+      <w:r>
+        <w:rPr>
+          <w:rFonts w:ascii="Arial" w:eastAsia="Times New Roman" w:hAnsi="Arial" w:cs="Arial"/>
+          <w:noProof w:val="0"/>
+          <w:color w:val="000000"/>
+          <w:lang w:eastAsia="hr-HR"/>
+        </w:rPr>
+        <w:t>+10*health – za svaki sačuvani health igrač dobiva 10 bodova na kraju igre</w:t>
+      </w:r>
+    </w:p>
+    <w:p>
+      <w:pPr>
+        <w:pStyle w:val="ListParagraph"/>
+        <w:numPr>
           <w:ilvl w:val="0"/>
           <w:numId w:val="5"/>
         </w:numPr>
@@ -2507,6 +2611,15 @@
         </w:rPr>
         <w:t>Dodan kostur za buduću implementaciju health pickupa(novčića) koji kada se skupe povećaju health Kirlije za jedan</w:t>
       </w:r>
+      <w:r>
+        <w:rPr>
+          <w:rFonts w:ascii="Arial" w:eastAsia="Times New Roman" w:hAnsi="Arial" w:cs="Arial"/>
+          <w:noProof w:val="0"/>
+          <w:color w:val="000000"/>
+          <w:lang w:eastAsia="hr-HR"/>
+        </w:rPr>
+        <w:t xml:space="preserve"> uključujući i pripadnu sliku te zvuk sakupljanja</w:t>
+      </w:r>
     </w:p>
     <w:p>
       <w:pPr>
@@ -2535,6 +2648,31 @@
     </w:p>
     <w:p>
       <w:pPr>
+        <w:pStyle w:val="ListParagraph"/>
+        <w:numPr>
+          <w:ilvl w:val="0"/>
+          <w:numId w:val="5"/>
+        </w:numPr>
+        <w:spacing w:after="0" w:line="240" w:lineRule="auto"/>
+        <w:rPr>
+          <w:rFonts w:ascii="Arial" w:eastAsia="Times New Roman" w:hAnsi="Arial" w:cs="Arial"/>
+          <w:noProof w:val="0"/>
+          <w:color w:val="000000"/>
+          <w:lang w:eastAsia="hr-HR"/>
+        </w:rPr>
+      </w:pPr>
+      <w:r>
+        <w:rPr>
+          <w:rFonts w:ascii="Arial" w:eastAsia="Times New Roman" w:hAnsi="Arial" w:cs="Arial"/>
+          <w:noProof w:val="0"/>
+          <w:color w:val="000000"/>
+          <w:lang w:eastAsia="hr-HR"/>
+        </w:rPr>
+        <w:t>Imena varijabli prepravljeni da budu konzistentni</w:t>
+      </w:r>
+    </w:p>
+    <w:p>
+      <w:pPr>
         <w:spacing w:after="0" w:line="240" w:lineRule="auto"/>
         <w:rPr>
           <w:rFonts w:ascii="Arial" w:eastAsia="Times New Roman" w:hAnsi="Arial" w:cs="Arial"/>
@@ -2640,7 +2778,7 @@
           <w:color w:val="000000"/>
           <w:lang w:eastAsia="hr-HR"/>
         </w:rPr>
-        <w:t>Pokušat dodati isti lik</w:t>
+        <w:t>Dodati health pickup-e</w:t>
       </w:r>
     </w:p>
     <w:p>
@@ -2658,6 +2796,315 @@
           <w:lang w:eastAsia="hr-HR"/>
         </w:rPr>
       </w:pPr>
+      <w:r>
+        <w:rPr>
+          <w:rFonts w:ascii="Arial" w:eastAsia="Times New Roman" w:hAnsi="Arial" w:cs="Arial"/>
+          <w:noProof w:val="0"/>
+          <w:color w:val="000000"/>
+          <w:lang w:eastAsia="hr-HR"/>
+        </w:rPr>
+        <w:t>Dodati mogućnost da neprijatelji mogu pratiti Kirliju kada se nalazi na istoj platformi kao i ona</w:t>
+      </w:r>
+    </w:p>
+    <w:p>
+      <w:pPr>
+        <w:pStyle w:val="ListParagraph"/>
+        <w:numPr>
+          <w:ilvl w:val="0"/>
+          <w:numId w:val="6"/>
+        </w:numPr>
+        <w:spacing w:after="0" w:line="240" w:lineRule="auto"/>
+        <w:rPr>
+          <w:rFonts w:ascii="Arial" w:eastAsia="Times New Roman" w:hAnsi="Arial" w:cs="Arial"/>
+          <w:noProof w:val="0"/>
+          <w:color w:val="000000"/>
+          <w:lang w:eastAsia="hr-HR"/>
+        </w:rPr>
+      </w:pPr>
+      <w:r>
+        <w:rPr>
+          <w:rFonts w:ascii="Arial" w:eastAsia="Times New Roman" w:hAnsi="Arial" w:cs="Arial"/>
+          <w:noProof w:val="0"/>
+          <w:color w:val="000000"/>
+          <w:lang w:eastAsia="hr-HR"/>
+        </w:rPr>
+        <w:t>Dodavanje mogućnosti „prolaska“ kroz donju platformu pritiskom tipke strelice prema dolje ili tipke S</w:t>
+      </w:r>
+    </w:p>
+    <w:p>
+      <w:pPr>
+        <w:pStyle w:val="ListParagraph"/>
+        <w:numPr>
+          <w:ilvl w:val="0"/>
+          <w:numId w:val="6"/>
+        </w:numPr>
+        <w:spacing w:after="0" w:line="240" w:lineRule="auto"/>
+        <w:rPr>
+          <w:rFonts w:ascii="Arial" w:eastAsia="Times New Roman" w:hAnsi="Arial" w:cs="Arial"/>
+          <w:noProof w:val="0"/>
+          <w:color w:val="000000"/>
+          <w:lang w:eastAsia="hr-HR"/>
+        </w:rPr>
+      </w:pPr>
+      <w:r>
+        <w:rPr>
+          <w:rFonts w:ascii="Arial" w:eastAsia="Times New Roman" w:hAnsi="Arial" w:cs="Arial"/>
+          <w:noProof w:val="0"/>
+          <w:color w:val="000000"/>
+          <w:lang w:eastAsia="hr-HR"/>
+        </w:rPr>
+        <w:t>D</w:t>
+      </w:r>
+      <w:r>
+        <w:rPr>
+          <w:rFonts w:ascii="Arial" w:eastAsia="Times New Roman" w:hAnsi="Arial" w:cs="Arial"/>
+          <w:noProof w:val="0"/>
+          <w:color w:val="000000"/>
+          <w:lang w:eastAsia="hr-HR"/>
+        </w:rPr>
+        <w:t>odavanje opcije za pauziranje igre</w:t>
+      </w:r>
+    </w:p>
+    <w:p>
+      <w:pPr>
+        <w:pStyle w:val="ListParagraph"/>
+        <w:numPr>
+          <w:ilvl w:val="0"/>
+          <w:numId w:val="6"/>
+        </w:numPr>
+        <w:spacing w:after="0" w:line="240" w:lineRule="auto"/>
+        <w:rPr>
+          <w:rFonts w:ascii="Arial" w:eastAsia="Times New Roman" w:hAnsi="Arial" w:cs="Arial"/>
+          <w:noProof w:val="0"/>
+          <w:color w:val="000000"/>
+          <w:lang w:eastAsia="hr-HR"/>
+        </w:rPr>
+      </w:pPr>
+      <w:r>
+        <w:rPr>
+          <w:rFonts w:ascii="Arial" w:eastAsia="Times New Roman" w:hAnsi="Arial" w:cs="Arial"/>
+          <w:noProof w:val="0"/>
+          <w:color w:val="000000"/>
+          <w:lang w:eastAsia="hr-HR"/>
+        </w:rPr>
+        <w:t>Dodavanje opcije za spremanje trenutnog stanja u igrici i kasniji nastavaka igre iz zadnjeg spremljenog stanja</w:t>
+      </w:r>
+    </w:p>
+    <w:p>
+      <w:pPr>
+        <w:pStyle w:val="ListParagraph"/>
+        <w:numPr>
+          <w:ilvl w:val="0"/>
+          <w:numId w:val="6"/>
+        </w:numPr>
+        <w:spacing w:after="0" w:line="240" w:lineRule="auto"/>
+        <w:rPr>
+          <w:rFonts w:ascii="Arial" w:eastAsia="Times New Roman" w:hAnsi="Arial" w:cs="Arial"/>
+          <w:noProof w:val="0"/>
+          <w:color w:val="000000"/>
+          <w:lang w:eastAsia="hr-HR"/>
+        </w:rPr>
+      </w:pPr>
+      <w:r>
+        <w:rPr>
+          <w:rFonts w:ascii="Arial" w:eastAsia="Times New Roman" w:hAnsi="Arial" w:cs="Arial"/>
+          <w:noProof w:val="0"/>
+          <w:color w:val="000000"/>
+          <w:lang w:eastAsia="hr-HR"/>
+        </w:rPr>
+        <w:t>Dodati animaciju pri kretanju Kirlije te n</w:t>
+      </w:r>
+      <w:r>
+        <w:rPr>
+          <w:rFonts w:ascii="Arial" w:eastAsia="Times New Roman" w:hAnsi="Arial" w:cs="Arial"/>
+          <w:noProof w:val="0"/>
+          <w:color w:val="000000"/>
+          <w:lang w:eastAsia="hr-HR"/>
+        </w:rPr>
+        <w:t>o</w:t>
+      </w:r>
+      <w:r>
+        <w:rPr>
+          <w:rFonts w:ascii="Arial" w:eastAsia="Times New Roman" w:hAnsi="Arial" w:cs="Arial"/>
+          <w:noProof w:val="0"/>
+          <w:color w:val="000000"/>
+          <w:lang w:eastAsia="hr-HR"/>
+        </w:rPr>
+        <w:t>včića</w:t>
+      </w:r>
+    </w:p>
+    <w:p>
+      <w:pPr>
+        <w:pStyle w:val="ListParagraph"/>
+        <w:numPr>
+          <w:ilvl w:val="0"/>
+          <w:numId w:val="6"/>
+        </w:numPr>
+        <w:spacing w:after="0" w:line="240" w:lineRule="auto"/>
+        <w:rPr>
+          <w:rFonts w:ascii="Arial" w:eastAsia="Times New Roman" w:hAnsi="Arial" w:cs="Arial"/>
+          <w:noProof w:val="0"/>
+          <w:color w:val="000000"/>
+          <w:lang w:eastAsia="hr-HR"/>
+        </w:rPr>
+      </w:pPr>
+      <w:r>
+        <w:rPr>
+          <w:rFonts w:ascii="Arial" w:eastAsia="Times New Roman" w:hAnsi="Arial" w:cs="Arial"/>
+          <w:noProof w:val="0"/>
+          <w:color w:val="000000"/>
+          <w:lang w:eastAsia="hr-HR"/>
+        </w:rPr>
+        <w:t>D</w:t>
+      </w:r>
+      <w:r>
+        <w:rPr>
+          <w:rFonts w:ascii="Arial" w:eastAsia="Times New Roman" w:hAnsi="Arial" w:cs="Arial"/>
+          <w:noProof w:val="0"/>
+          <w:color w:val="000000"/>
+          <w:lang w:eastAsia="hr-HR"/>
+        </w:rPr>
+        <w:t>odavanje različitih vrsta novčića ili neprijatelja</w:t>
+      </w:r>
+    </w:p>
+    <w:p>
+      <w:pPr>
+        <w:pStyle w:val="ListParagraph"/>
+        <w:numPr>
+          <w:ilvl w:val="0"/>
+          <w:numId w:val="6"/>
+        </w:numPr>
+        <w:spacing w:after="0" w:line="240" w:lineRule="auto"/>
+        <w:rPr>
+          <w:rFonts w:ascii="Arial" w:eastAsia="Times New Roman" w:hAnsi="Arial" w:cs="Arial"/>
+          <w:noProof w:val="0"/>
+          <w:color w:val="000000"/>
+          <w:lang w:eastAsia="hr-HR"/>
+        </w:rPr>
+      </w:pPr>
+      <w:r>
+        <w:rPr>
+          <w:rFonts w:ascii="Arial" w:eastAsia="Times New Roman" w:hAnsi="Arial" w:cs="Arial"/>
+          <w:noProof w:val="0"/>
+          <w:color w:val="000000"/>
+          <w:lang w:eastAsia="hr-HR"/>
+        </w:rPr>
+        <w:t>B</w:t>
+      </w:r>
+      <w:r>
+        <w:rPr>
+          <w:rFonts w:ascii="Arial" w:eastAsia="Times New Roman" w:hAnsi="Arial" w:cs="Arial"/>
+          <w:noProof w:val="0"/>
+          <w:color w:val="000000"/>
+          <w:lang w:eastAsia="hr-HR"/>
+        </w:rPr>
+        <w:t>iranje težine igre na početku (npr. smanjen health za Kirliju pri „hard mode“ i sl.)</w:t>
+      </w:r>
+    </w:p>
+    <w:p>
+      <w:pPr>
+        <w:pStyle w:val="ListParagraph"/>
+        <w:numPr>
+          <w:ilvl w:val="0"/>
+          <w:numId w:val="6"/>
+        </w:numPr>
+        <w:spacing w:after="0" w:line="240" w:lineRule="auto"/>
+        <w:rPr>
+          <w:rFonts w:ascii="Arial" w:eastAsia="Times New Roman" w:hAnsi="Arial" w:cs="Arial"/>
+          <w:noProof w:val="0"/>
+          <w:color w:val="000000"/>
+          <w:lang w:eastAsia="hr-HR"/>
+        </w:rPr>
+      </w:pPr>
+      <w:r>
+        <w:rPr>
+          <w:rFonts w:ascii="Arial" w:eastAsia="Times New Roman" w:hAnsi="Arial" w:cs="Arial"/>
+          <w:noProof w:val="0"/>
+          <w:color w:val="000000"/>
+          <w:lang w:eastAsia="hr-HR"/>
+        </w:rPr>
+        <w:t>D</w:t>
+      </w:r>
+      <w:r>
+        <w:rPr>
+          <w:rFonts w:ascii="Arial" w:eastAsia="Times New Roman" w:hAnsi="Arial" w:cs="Arial"/>
+          <w:noProof w:val="0"/>
+          <w:color w:val="000000"/>
+          <w:lang w:eastAsia="hr-HR"/>
+        </w:rPr>
+        <w:t>odavanje multiplayer opcij</w:t>
+      </w:r>
+      <w:r>
+        <w:rPr>
+          <w:rFonts w:ascii="Arial" w:eastAsia="Times New Roman" w:hAnsi="Arial" w:cs="Arial"/>
+          <w:noProof w:val="0"/>
+          <w:color w:val="000000"/>
+          <w:lang w:eastAsia="hr-HR"/>
+        </w:rPr>
+        <w:t>e</w:t>
+      </w:r>
+    </w:p>
+    <w:p>
+      <w:pPr>
+        <w:pStyle w:val="ListParagraph"/>
+        <w:numPr>
+          <w:ilvl w:val="0"/>
+          <w:numId w:val="6"/>
+        </w:numPr>
+        <w:spacing w:after="0" w:line="240" w:lineRule="auto"/>
+        <w:rPr>
+          <w:rFonts w:ascii="Arial" w:eastAsia="Times New Roman" w:hAnsi="Arial" w:cs="Arial"/>
+          <w:noProof w:val="0"/>
+          <w:color w:val="000000"/>
+          <w:lang w:eastAsia="hr-HR"/>
+        </w:rPr>
+      </w:pPr>
+      <w:r>
+        <w:rPr>
+          <w:rFonts w:ascii="Arial" w:eastAsia="Times New Roman" w:hAnsi="Arial" w:cs="Arial"/>
+          <w:noProof w:val="0"/>
+          <w:color w:val="000000"/>
+          <w:lang w:eastAsia="hr-HR"/>
+        </w:rPr>
+        <w:lastRenderedPageBreak/>
+        <w:t xml:space="preserve">Dodavanja </w:t>
+      </w:r>
+      <w:r>
+        <w:rPr>
+          <w:rFonts w:ascii="Arial" w:eastAsia="Times New Roman" w:hAnsi="Arial" w:cs="Arial"/>
+          <w:noProof w:val="0"/>
+          <w:color w:val="000000"/>
+          <w:lang w:eastAsia="hr-HR"/>
+        </w:rPr>
+        <w:t>ekrana p</w:t>
+      </w:r>
+      <w:r>
+        <w:rPr>
+          <w:rFonts w:ascii="Arial" w:eastAsia="Times New Roman" w:hAnsi="Arial" w:cs="Arial"/>
+          <w:noProof w:val="0"/>
+          <w:color w:val="000000"/>
+          <w:lang w:eastAsia="hr-HR"/>
+        </w:rPr>
+        <w:t xml:space="preserve">ostavki gdje igrač može upravljatiu različitim </w:t>
+      </w:r>
+      <w:r>
+        <w:rPr>
+          <w:rFonts w:ascii="Arial" w:eastAsia="Times New Roman" w:hAnsi="Arial" w:cs="Arial"/>
+          <w:noProof w:val="0"/>
+          <w:color w:val="000000"/>
+          <w:lang w:eastAsia="hr-HR"/>
+        </w:rPr>
+        <w:t xml:space="preserve">jačinama </w:t>
+      </w:r>
+      <w:r>
+        <w:rPr>
+          <w:rFonts w:ascii="Arial" w:eastAsia="Times New Roman" w:hAnsi="Arial" w:cs="Arial"/>
+          <w:noProof w:val="0"/>
+          <w:color w:val="000000"/>
+          <w:lang w:eastAsia="hr-HR"/>
+        </w:rPr>
+        <w:t>zvukova(zvuk pozadinske glazbe, zvuk neprijatelja...)</w:t>
+      </w:r>
     </w:p>
     <w:p>
       <w:pPr>
@@ -2709,7 +3156,19 @@
         <w:rPr>
           <w:rFonts w:ascii="Arial" w:hAnsi="Arial" w:cs="Arial"/>
         </w:rPr>
-        <w:t xml:space="preserve"> (od ukupno 17 h)</w:t>
+        <w:t xml:space="preserve"> (od ukupno 1</w:t>
+      </w:r>
+      <w:r>
+        <w:rPr>
+          <w:rFonts w:ascii="Arial" w:hAnsi="Arial" w:cs="Arial"/>
+        </w:rPr>
+        <w:t>8</w:t>
+      </w:r>
+      <w:r>
+        <w:rPr>
+          <w:rFonts w:ascii="Arial" w:hAnsi="Arial" w:cs="Arial"/>
+        </w:rPr>
+        <w:t xml:space="preserve"> h)</w:t>
       </w:r>
       <w:r>
         <w:rPr>
@@ -2973,7 +3432,6 @@
         <w:rPr>
           <w:rFonts w:ascii="Arial" w:hAnsi="Arial" w:cs="Arial"/>
         </w:rPr>
-        <w:lastRenderedPageBreak/>
         <w:t>0.5h – uređivanje novog neprijatelja u GIMP-u</w:t>
       </w:r>
     </w:p>
@@ -3100,7 +3558,121 @@
         <w:rPr>
           <w:rFonts w:ascii="Arial" w:hAnsi="Arial" w:cs="Arial"/>
         </w:rPr>
-        <w:t>20min – Dodana oznaka pojedinog levela</w:t>
+        <w:t xml:space="preserve">20min – </w:t>
+      </w:r>
+      <w:r>
+        <w:rPr>
+          <w:rFonts w:ascii="Arial" w:hAnsi="Arial" w:cs="Arial"/>
+        </w:rPr>
+        <w:t>d</w:t>
+      </w:r>
+      <w:r>
+        <w:rPr>
+          <w:rFonts w:ascii="Arial" w:hAnsi="Arial" w:cs="Arial"/>
+        </w:rPr>
+        <w:t>odana oznaka pojedinog levela</w:t>
+      </w:r>
+    </w:p>
+    <w:p>
+      <w:pPr>
+        <w:pStyle w:val="ListParagraph"/>
+        <w:numPr>
+          <w:ilvl w:val="0"/>
+          <w:numId w:val="7"/>
+        </w:numPr>
+        <w:rPr>
+          <w:rFonts w:ascii="Arial" w:hAnsi="Arial" w:cs="Arial"/>
+        </w:rPr>
+      </w:pPr>
+      <w:r>
+        <w:rPr>
+          <w:rFonts w:ascii="Arial" w:hAnsi="Arial" w:cs="Arial"/>
+        </w:rPr>
+        <w:t xml:space="preserve">3h – završne provjere koda, izbacivanje nepotrebnih dijelova koda, standardizacija i konzistentnost komentara i oznaka varijabli koji su se pogoršavali iz verzije u verziju(npr. prijašnje oznake za </w:t>
+      </w:r>
+      <w:r>
+        <w:rPr>
+          <w:rFonts w:ascii="Arial" w:hAnsi="Arial" w:cs="Arial"/>
+        </w:rPr>
+        <w:t>liste neprijatelja ovisno o levelima</w:t>
+      </w:r>
+      <w:r>
+        <w:rPr>
+          <w:rFonts w:ascii="Arial" w:hAnsi="Arial" w:cs="Arial"/>
+        </w:rPr>
+        <w:t xml:space="preserve"> su bile </w:t>
+      </w:r>
+      <w:r>
+        <w:rPr>
+          <w:rFonts w:ascii="Arial" w:hAnsi="Arial" w:cs="Arial"/>
+        </w:rPr>
+        <w:t>e</w:t>
+      </w:r>
+      <w:r>
+        <w:rPr>
+          <w:rFonts w:ascii="Arial" w:hAnsi="Arial" w:cs="Arial"/>
+        </w:rPr>
+        <w:t xml:space="preserve">, </w:t>
+      </w:r>
+      <w:r>
+        <w:rPr>
+          <w:rFonts w:ascii="Arial" w:hAnsi="Arial" w:cs="Arial"/>
+        </w:rPr>
+        <w:t>enemyList1</w:t>
+      </w:r>
+      <w:r>
+        <w:rPr>
+          <w:rFonts w:ascii="Arial" w:hAnsi="Arial" w:cs="Arial"/>
+        </w:rPr>
+        <w:t xml:space="preserve">, </w:t>
+      </w:r>
+      <w:r>
+        <w:rPr>
+          <w:rFonts w:ascii="Arial" w:hAnsi="Arial" w:cs="Arial"/>
+        </w:rPr>
+        <w:t>enemyList2</w:t>
+      </w:r>
+      <w:r>
+        <w:rPr>
+          <w:rFonts w:ascii="Arial" w:hAnsi="Arial" w:cs="Arial"/>
+        </w:rPr>
+        <w:t xml:space="preserve">, ... a sada su </w:t>
+      </w:r>
+      <w:r>
+        <w:rPr>
+          <w:rFonts w:ascii="Arial" w:hAnsi="Arial" w:cs="Arial"/>
+        </w:rPr>
+        <w:t>enemyList</w:t>
+      </w:r>
+      <w:r>
+        <w:rPr>
+          <w:rFonts w:ascii="Arial" w:hAnsi="Arial" w:cs="Arial"/>
+        </w:rPr>
+        <w:t xml:space="preserve">1, </w:t>
+      </w:r>
+      <w:r>
+        <w:rPr>
+          <w:rFonts w:ascii="Arial" w:hAnsi="Arial" w:cs="Arial"/>
+        </w:rPr>
+        <w:t>enemyList</w:t>
+      </w:r>
+      <w:r>
+        <w:rPr>
+          <w:rFonts w:ascii="Arial" w:hAnsi="Arial" w:cs="Arial"/>
+        </w:rPr>
+        <w:t xml:space="preserve">2, </w:t>
+      </w:r>
+      <w:r>
+        <w:rPr>
+          <w:rFonts w:ascii="Arial" w:hAnsi="Arial" w:cs="Arial"/>
+        </w:rPr>
+        <w:t>enemyList</w:t>
+      </w:r>
+      <w:r>
+        <w:rPr>
+          <w:rFonts w:ascii="Arial" w:hAnsi="Arial" w:cs="Arial"/>
+        </w:rPr>
+        <w:t>3, ...), završni popravci buggova(pravilno zaustavljanje muzike pri mute-u, pomicanje novčića da se ne nalaze iza naziva levela)</w:t>
       </w:r>
     </w:p>
     <w:p>

</xml_diff>